<commit_message>
add answer to homework 3
</commit_message>
<xml_diff>
--- a/course/compiler/LectureNotes/Homework3.docx
+++ b/course/compiler/LectureNotes/Homework3.docx
@@ -3,14 +3,23 @@
 <w:document xmlns:wpc="http://schemas.microsoft.com/office/word/2010/wordprocessingCanvas" xmlns:mc="http://schemas.openxmlformats.org/markup-compatibility/2006" xmlns:o="urn:schemas-microsoft-com:office:office" xmlns:r="http://schemas.openxmlformats.org/officeDocument/2006/relationships" xmlns:m="http://schemas.openxmlformats.org/officeDocument/2006/math" xmlns:v="urn:schemas-microsoft-com:vml" xmlns:wp14="http://schemas.microsoft.com/office/word/2010/wordprocessingDrawing" xmlns:wp="http://schemas.openxmlformats.org/drawingml/2006/wordprocessingDrawing" xmlns:w10="urn:schemas-microsoft-com:office:word" xmlns:w="http://schemas.openxmlformats.org/wordprocessingml/2006/main" xmlns:w14="http://schemas.microsoft.com/office/word/2010/wordml" xmlns:w15="http://schemas.microsoft.com/office/word/2012/wordml" xmlns:wpg="http://schemas.microsoft.com/office/word/2010/wordprocessingGroup" xmlns:wpi="http://schemas.microsoft.com/office/word/2010/wordprocessingInk" xmlns:wne="http://schemas.microsoft.com/office/word/2006/wordml" xmlns:wps="http://schemas.microsoft.com/office/word/2010/wordprocessingShape" mc:Ignorable="w14 w15 wp14">
   <w:body>
     <w:p>
-      <w:r>
-        <w:rPr>
-          <w:rFonts w:hint="eastAsia"/>
+      <w:pPr>
+        <w:pStyle w:val="1"/>
+        <w:spacing w:before="0" w:after="0" w:line="240" w:lineRule="auto"/>
+        <w:jc w:val="center"/>
+        <w:rPr>
+          <w:sz w:val="21"/>
+          <w:szCs w:val="21"/>
+        </w:rPr>
+      </w:pPr>
+      <w:r>
+        <w:rPr>
+          <w:rFonts w:hint="eastAsia"/>
+          <w:sz w:val="21"/>
+          <w:szCs w:val="21"/>
         </w:rPr>
         <w:t>Homework 3</w:t>
       </w:r>
-      <w:bookmarkStart w:id="0" w:name="_GoBack"/>
-      <w:bookmarkEnd w:id="0"/>
     </w:p>
     <w:p>
       <w:pPr>
@@ -210,6 +219,358 @@
         <w:t>}</w:t>
       </w:r>
     </w:p>
+    <w:p>
+      <w:pPr>
+        <w:rPr>
+          <w:b/>
+        </w:rPr>
+      </w:pPr>
+      <w:r>
+        <w:rPr>
+          <w:b/>
+        </w:rPr>
+        <w:t>Answer:</w:t>
+      </w:r>
+      <w:bookmarkStart w:id="0" w:name="_GoBack"/>
+      <w:bookmarkEnd w:id="0"/>
+    </w:p>
+    <w:p>
+      <w:pPr>
+        <w:rPr>
+          <w:rFonts w:hint="eastAsia"/>
+        </w:rPr>
+      </w:pPr>
+      <w:r>
+        <w:t xml:space="preserve">1. </w:t>
+      </w:r>
+      <w:r>
+        <w:t>&lt;INT, -&gt;</w:t>
+      </w:r>
+      <w:r>
+        <w:t xml:space="preserve">                                17. &lt;</w:t>
+      </w:r>
+      <w:proofErr w:type="spellStart"/>
+      <w:proofErr w:type="gramStart"/>
+      <w:r>
+        <w:t>num</w:t>
+      </w:r>
+      <w:proofErr w:type="spellEnd"/>
+      <w:proofErr w:type="gramEnd"/>
+      <w:r>
+        <w:t>, point to entry in ST&gt;</w:t>
+      </w:r>
+    </w:p>
+    <w:p>
+      <w:r>
+        <w:t xml:space="preserve">2. </w:t>
+      </w:r>
+      <w:r>
+        <w:t>&lt;ID, point to an entry in ST&gt;</w:t>
+      </w:r>
+      <w:r>
+        <w:t xml:space="preserve">               18. &lt;), -&gt;</w:t>
+      </w:r>
+    </w:p>
+    <w:p>
+      <w:r>
+        <w:t xml:space="preserve">3. </w:t>
+      </w:r>
+      <w:r>
+        <w:t>&lt;</w:t>
+      </w:r>
+      <w:proofErr w:type="gramStart"/>
+      <w:r>
+        <w:t>::,</w:t>
+      </w:r>
+      <w:proofErr w:type="gramEnd"/>
+      <w:r>
+        <w:t xml:space="preserve"> -&gt;</w:t>
+      </w:r>
+      <w:r>
+        <w:t xml:space="preserve">                                  19. &lt;RETURN, -&gt;</w:t>
+      </w:r>
+    </w:p>
+    <w:p>
+      <w:r>
+        <w:t xml:space="preserve">4. </w:t>
+      </w:r>
+      <w:r>
+        <w:t>&lt;ID, point to an entry in ST&gt;</w:t>
+      </w:r>
+      <w:r>
+        <w:t xml:space="preserve">               20. </w:t>
+      </w:r>
+      <w:r>
+        <w:t>&lt;</w:t>
+      </w:r>
+      <w:proofErr w:type="spellStart"/>
+      <w:proofErr w:type="gramStart"/>
+      <w:r>
+        <w:t>num</w:t>
+      </w:r>
+      <w:proofErr w:type="spellEnd"/>
+      <w:proofErr w:type="gramEnd"/>
+      <w:r>
+        <w:t>, point to entry in ST&gt;</w:t>
+      </w:r>
+    </w:p>
+    <w:p>
+      <w:pPr>
+        <w:rPr>
+          <w:rFonts w:hint="eastAsia"/>
+        </w:rPr>
+      </w:pPr>
+      <w:r>
+        <w:t xml:space="preserve">5. </w:t>
+      </w:r>
+      <w:proofErr w:type="gramStart"/>
+      <w:r>
+        <w:t>&lt;(</w:t>
+      </w:r>
+      <w:proofErr w:type="gramEnd"/>
+      <w:r>
+        <w:t>, -&gt;</w:t>
+      </w:r>
+      <w:r>
+        <w:t xml:space="preserve">                                  21. &lt;;, -&gt;</w:t>
+      </w:r>
+    </w:p>
+    <w:p>
+      <w:r>
+        <w:t xml:space="preserve">6. </w:t>
+      </w:r>
+      <w:r>
+        <w:rPr>
+          <w:rFonts w:hint="eastAsia"/>
+        </w:rPr>
+        <w:t>&lt;</w:t>
+      </w:r>
+      <w:r>
+        <w:t>INT, -</w:t>
+      </w:r>
+      <w:r>
+        <w:rPr>
+          <w:rFonts w:hint="eastAsia"/>
+        </w:rPr>
+        <w:t>&gt;</w:t>
+      </w:r>
+      <w:r>
+        <w:t xml:space="preserve">                                22. </w:t>
+      </w:r>
+      <w:r>
+        <w:t>&lt;ELSE, -&gt;</w:t>
+      </w:r>
+    </w:p>
+    <w:p>
+      <w:r>
+        <w:t xml:space="preserve">7. </w:t>
+      </w:r>
+      <w:r>
+        <w:t>&lt;ID, point to an entry in ST&gt;</w:t>
+      </w:r>
+      <w:r>
+        <w:t xml:space="preserve">               23. </w:t>
+      </w:r>
+      <w:r>
+        <w:t>&lt;RETURN, -&gt;</w:t>
+      </w:r>
+    </w:p>
+    <w:p>
+      <w:r>
+        <w:t xml:space="preserve">8. </w:t>
+      </w:r>
+      <w:r>
+        <w:rPr>
+          <w:rFonts w:hint="eastAsia"/>
+        </w:rPr>
+        <w:t>&lt;</w:t>
+      </w:r>
+      <w:proofErr w:type="gramStart"/>
+      <w:r>
+        <w:t>,,</w:t>
+      </w:r>
+      <w:proofErr w:type="gramEnd"/>
+      <w:r>
+        <w:t xml:space="preserve"> -</w:t>
+      </w:r>
+      <w:r>
+        <w:rPr>
+          <w:rFonts w:hint="eastAsia"/>
+        </w:rPr>
+        <w:t>&gt;</w:t>
+      </w:r>
+      <w:r>
+        <w:t xml:space="preserve">                                  24. </w:t>
+      </w:r>
+      <w:r>
+        <w:t>&lt;(, -&gt;</w:t>
+      </w:r>
+    </w:p>
+    <w:p>
+      <w:r>
+        <w:t xml:space="preserve">9. </w:t>
+      </w:r>
+      <w:r>
+        <w:t>&lt;INT, -&gt;</w:t>
+      </w:r>
+      <w:r>
+        <w:t xml:space="preserve">                                25. </w:t>
+      </w:r>
+      <w:r>
+        <w:t>&lt;ID, point to an entry in ST&gt;</w:t>
+      </w:r>
+    </w:p>
+    <w:p>
+      <w:r>
+        <w:t xml:space="preserve">10. </w:t>
+      </w:r>
+      <w:r>
+        <w:t>&lt;ID, point to an entry in ST&gt;</w:t>
+      </w:r>
+      <w:r>
+        <w:t xml:space="preserve">              26. &lt;MUL, -&gt;</w:t>
+      </w:r>
+    </w:p>
+    <w:p>
+      <w:r>
+        <w:t xml:space="preserve">11. </w:t>
+      </w:r>
+      <w:r>
+        <w:t>&lt;), -&gt;</w:t>
+      </w:r>
+      <w:r>
+        <w:t xml:space="preserve">                                 27. &lt;</w:t>
+      </w:r>
+      <w:r>
+        <w:t xml:space="preserve"> </w:t>
+      </w:r>
+      <w:r>
+        <w:t>ID, point to an entry in ST</w:t>
+      </w:r>
+      <w:r>
+        <w:t xml:space="preserve"> &gt;</w:t>
+      </w:r>
+    </w:p>
+    <w:p>
+      <w:pPr>
+        <w:rPr>
+          <w:rFonts w:hint="eastAsia"/>
+        </w:rPr>
+      </w:pPr>
+      <w:r>
+        <w:t xml:space="preserve">12. </w:t>
+      </w:r>
+      <w:proofErr w:type="gramStart"/>
+      <w:r>
+        <w:rPr>
+          <w:rFonts w:hint="eastAsia"/>
+        </w:rPr>
+        <w:t>&lt;{</w:t>
+      </w:r>
+      <w:proofErr w:type="gramEnd"/>
+      <w:r>
+        <w:rPr>
+          <w:rFonts w:hint="eastAsia"/>
+        </w:rPr>
+        <w:t>, -&gt;</w:t>
+      </w:r>
+      <w:r>
+        <w:t xml:space="preserve">                                 28. &lt;</w:t>
+      </w:r>
+      <w:r>
+        <w:t>), -</w:t>
+      </w:r>
+      <w:r>
+        <w:t>&gt;</w:t>
+      </w:r>
+    </w:p>
+    <w:p>
+      <w:pPr>
+        <w:rPr>
+          <w:rFonts w:hint="eastAsia"/>
+        </w:rPr>
+      </w:pPr>
+      <w:r>
+        <w:t xml:space="preserve">13. </w:t>
+      </w:r>
+      <w:r>
+        <w:rPr>
+          <w:rFonts w:hint="eastAsia"/>
+        </w:rPr>
+        <w:t>&lt;IF, -&gt;</w:t>
+      </w:r>
+      <w:r>
+        <w:t xml:space="preserve">                                29. &lt;DIV, -&gt;</w:t>
+      </w:r>
+    </w:p>
+    <w:p>
+      <w:r>
+        <w:t xml:space="preserve">14. </w:t>
+      </w:r>
+      <w:proofErr w:type="gramStart"/>
+      <w:r>
+        <w:t>&lt;(</w:t>
+      </w:r>
+      <w:proofErr w:type="gramEnd"/>
+      <w:r>
+        <w:t>, -&gt;</w:t>
+      </w:r>
+      <w:r>
+        <w:t xml:space="preserve">                                 30. </w:t>
+      </w:r>
+      <w:r>
+        <w:t>&lt;</w:t>
+      </w:r>
+      <w:r>
+        <w:t xml:space="preserve"> </w:t>
+      </w:r>
+      <w:r>
+        <w:t>ID, point to an entry in ST &gt;</w:t>
+      </w:r>
+    </w:p>
+    <w:p>
+      <w:r>
+        <w:t xml:space="preserve">15. </w:t>
+      </w:r>
+      <w:r>
+        <w:rPr>
+          <w:rFonts w:hint="eastAsia"/>
+        </w:rPr>
+        <w:t xml:space="preserve">&lt;ID, </w:t>
+      </w:r>
+      <w:r>
+        <w:t>point to an entry in ST</w:t>
+      </w:r>
+      <w:r>
+        <w:t>&gt;</w:t>
+      </w:r>
+      <w:r>
+        <w:t xml:space="preserve">              31. </w:t>
+      </w:r>
+      <w:r>
+        <w:t>&lt;;, -&gt;</w:t>
+      </w:r>
+    </w:p>
+    <w:p>
+      <w:r>
+        <w:t>16. &lt;RELOP, EQ&gt;</w:t>
+      </w:r>
+      <w:r>
+        <w:t xml:space="preserve">                           32. </w:t>
+      </w:r>
+      <w:r>
+        <w:rPr>
+          <w:rFonts w:hint="eastAsia"/>
+        </w:rPr>
+        <w:t>&lt;}</w:t>
+      </w:r>
+      <w:r>
+        <w:rPr>
+          <w:rFonts w:hint="eastAsia"/>
+        </w:rPr>
+        <w:t>, -&gt;</w:t>
+      </w:r>
+    </w:p>
     <w:p/>
     <w:p>
       <w:pPr>
@@ -275,7 +636,61 @@
         <w:t>for any legal input character)</w:t>
       </w:r>
     </w:p>
-    <w:p/>
+    <w:p>
+      <w:r>
+        <w:rPr>
+          <w:noProof/>
+        </w:rPr>
+        <w:drawing>
+          <wp:inline distT="0" distB="0" distL="0" distR="0">
+            <wp:extent cx="5267325" cy="1152525"/>
+            <wp:effectExtent l="0" t="0" r="9525" b="9525"/>
+            <wp:docPr id="1" name="图片 1"/>
+            <wp:cNvGraphicFramePr>
+              <a:graphicFrameLocks xmlns:a="http://schemas.openxmlformats.org/drawingml/2006/main" noChangeAspect="1"/>
+            </wp:cNvGraphicFramePr>
+            <a:graphic xmlns:a="http://schemas.openxmlformats.org/drawingml/2006/main">
+              <a:graphicData uri="http://schemas.openxmlformats.org/drawingml/2006/picture">
+                <pic:pic xmlns:pic="http://schemas.openxmlformats.org/drawingml/2006/picture">
+                  <pic:nvPicPr>
+                    <pic:cNvPr id="0" name="Picture 2"/>
+                    <pic:cNvPicPr>
+                      <a:picLocks noChangeAspect="1" noChangeArrowheads="1"/>
+                    </pic:cNvPicPr>
+                  </pic:nvPicPr>
+                  <pic:blipFill>
+                    <a:blip r:embed="rId8" cstate="print">
+                      <a:extLst>
+                        <a:ext uri="{28A0092B-C50C-407E-A947-70E740481C1C}">
+                          <a14:useLocalDpi xmlns:a14="http://schemas.microsoft.com/office/drawing/2010/main" val="0"/>
+                        </a:ext>
+                      </a:extLst>
+                    </a:blip>
+                    <a:srcRect/>
+                    <a:stretch>
+                      <a:fillRect/>
+                    </a:stretch>
+                  </pic:blipFill>
+                  <pic:spPr bwMode="auto">
+                    <a:xfrm>
+                      <a:off x="0" y="0"/>
+                      <a:ext cx="5267325" cy="1152525"/>
+                    </a:xfrm>
+                    <a:prstGeom prst="rect">
+                      <a:avLst/>
+                    </a:prstGeom>
+                    <a:noFill/>
+                    <a:ln>
+                      <a:noFill/>
+                    </a:ln>
+                  </pic:spPr>
+                </pic:pic>
+              </a:graphicData>
+            </a:graphic>
+          </wp:inline>
+        </w:drawing>
+      </w:r>
+    </w:p>
     <w:p/>
     <w:p>
       <w:pPr>
@@ -344,7 +759,106 @@
         <w:t>(3) Binary strings that include odd 1 or odd 0.</w:t>
       </w:r>
     </w:p>
-    <w:p/>
+    <w:p>
+      <w:pPr>
+        <w:rPr>
+          <w:rFonts w:hint="eastAsia"/>
+          <w:b/>
+        </w:rPr>
+      </w:pPr>
+      <w:r>
+        <w:rPr>
+          <w:b/>
+        </w:rPr>
+        <w:t>Answers</w:t>
+      </w:r>
+      <w:r>
+        <w:rPr>
+          <w:rFonts w:hint="eastAsia"/>
+          <w:b/>
+        </w:rPr>
+        <w:t>:</w:t>
+      </w:r>
+    </w:p>
+    <w:p>
+      <w:r>
+        <w:rPr>
+          <w:rFonts w:hint="eastAsia"/>
+        </w:rPr>
+        <w:t>(</w:t>
+      </w:r>
+      <w:r>
+        <w:t>1</w:t>
+      </w:r>
+      <w:r>
+        <w:rPr>
+          <w:rFonts w:hint="eastAsia"/>
+        </w:rPr>
+        <w:t>) (</w:t>
+      </w:r>
+      <w:r>
+        <w:t>0|1</w:t>
+      </w:r>
+      <w:r>
+        <w:rPr>
+          <w:rFonts w:hint="eastAsia"/>
+        </w:rPr>
+        <w:t>)</w:t>
+      </w:r>
+      <w:r>
+        <w:t>*01</w:t>
+      </w:r>
+    </w:p>
+    <w:p>
+      <w:r>
+        <w:t>(2)</w:t>
+      </w:r>
+      <w:r>
+        <w:t>0 |</w:t>
+      </w:r>
+      <w:r>
+        <w:t xml:space="preserve"> (+|-) 5 | </w:t>
+      </w:r>
+      <w:r>
+        <w:t>(</w:t>
+      </w:r>
+      <w:r>
+        <w:t>(1|2|3|4|5|6|7|8|9</w:t>
+      </w:r>
+      <w:proofErr w:type="gramStart"/>
+      <w:r>
+        <w:t>)(</w:t>
+      </w:r>
+      <w:proofErr w:type="gramEnd"/>
+      <w:r>
+        <w:t>1|2|3|4|5|6|7|8|9</w:t>
+      </w:r>
+      <w:r>
+        <w:t>|0</w:t>
+      </w:r>
+      <w:r>
+        <w:t>)</w:t>
+      </w:r>
+      <w:r>
+        <w:t>*</w:t>
+      </w:r>
+      <w:r>
+        <w:t>(0|5))</w:t>
+      </w:r>
+    </w:p>
+    <w:p>
+      <w:pPr>
+        <w:rPr>
+          <w:rFonts w:hint="eastAsia"/>
+        </w:rPr>
+      </w:pPr>
+      <w:r>
+        <w:t xml:space="preserve">(3) </w:t>
+      </w:r>
+      <w:r>
+        <w:t>(0*1(0|10*1)*) | (1*0(1|01*0)*)</w:t>
+      </w:r>
+    </w:p>
     <w:p>
       <w:pPr>
         <w:pStyle w:val="a3"/>
@@ -358,6 +872,7 @@
         <w:rPr>
           <w:rFonts w:hint="eastAsia"/>
         </w:rPr>
+        <w:lastRenderedPageBreak/>
         <w:t>Construct an NFA for regular expression 1(</w:t>
       </w:r>
       <w:r>
@@ -373,7 +888,737 @@
         <w:t>*101, then convert the NFA to DFA.</w:t>
       </w:r>
     </w:p>
-    <w:p/>
+    <w:p>
+      <w:pPr>
+        <w:rPr>
+          <w:rFonts w:hint="eastAsia"/>
+          <w:b/>
+        </w:rPr>
+      </w:pPr>
+      <w:r>
+        <w:rPr>
+          <w:b/>
+        </w:rPr>
+        <w:t>A</w:t>
+      </w:r>
+      <w:r>
+        <w:rPr>
+          <w:rFonts w:hint="eastAsia"/>
+          <w:b/>
+        </w:rPr>
+        <w:t>nswer:</w:t>
+      </w:r>
+    </w:p>
+    <w:p>
+      <w:r>
+        <w:t>NFA:</w:t>
+      </w:r>
+    </w:p>
+    <w:p>
+      <w:r>
+        <w:rPr>
+          <w:noProof/>
+        </w:rPr>
+        <w:drawing>
+          <wp:inline distT="0" distB="0" distL="0" distR="0">
+            <wp:extent cx="3162300" cy="983573"/>
+            <wp:effectExtent l="0" t="0" r="0" b="7620"/>
+            <wp:docPr id="3" name="图片 3"/>
+            <wp:cNvGraphicFramePr>
+              <a:graphicFrameLocks xmlns:a="http://schemas.openxmlformats.org/drawingml/2006/main" noChangeAspect="1"/>
+            </wp:cNvGraphicFramePr>
+            <a:graphic xmlns:a="http://schemas.openxmlformats.org/drawingml/2006/main">
+              <a:graphicData uri="http://schemas.openxmlformats.org/drawingml/2006/picture">
+                <pic:pic xmlns:pic="http://schemas.openxmlformats.org/drawingml/2006/picture">
+                  <pic:nvPicPr>
+                    <pic:cNvPr id="0" name="Picture 14"/>
+                    <pic:cNvPicPr>
+                      <a:picLocks noChangeAspect="1" noChangeArrowheads="1"/>
+                    </pic:cNvPicPr>
+                  </pic:nvPicPr>
+                  <pic:blipFill>
+                    <a:blip r:embed="rId9" cstate="print">
+                      <a:extLst>
+                        <a:ext uri="{28A0092B-C50C-407E-A947-70E740481C1C}">
+                          <a14:useLocalDpi xmlns:a14="http://schemas.microsoft.com/office/drawing/2010/main" val="0"/>
+                        </a:ext>
+                      </a:extLst>
+                    </a:blip>
+                    <a:srcRect/>
+                    <a:stretch>
+                      <a:fillRect/>
+                    </a:stretch>
+                  </pic:blipFill>
+                  <pic:spPr bwMode="auto">
+                    <a:xfrm>
+                      <a:off x="0" y="0"/>
+                      <a:ext cx="3184974" cy="990625"/>
+                    </a:xfrm>
+                    <a:prstGeom prst="rect">
+                      <a:avLst/>
+                    </a:prstGeom>
+                    <a:noFill/>
+                    <a:ln>
+                      <a:noFill/>
+                    </a:ln>
+                  </pic:spPr>
+                </pic:pic>
+              </a:graphicData>
+            </a:graphic>
+          </wp:inline>
+        </w:drawing>
+      </w:r>
+    </w:p>
+    <w:p>
+      <w:pPr>
+        <w:rPr>
+          <w:rFonts w:hint="eastAsia"/>
+        </w:rPr>
+      </w:pPr>
+    </w:p>
+    <w:tbl>
+      <w:tblPr>
+        <w:tblStyle w:val="4-3"/>
+        <w:tblW w:w="0" w:type="auto"/>
+        <w:tblLook w:val="04A0" w:firstRow="1" w:lastRow="0" w:firstColumn="1" w:lastColumn="0" w:noHBand="0" w:noVBand="1"/>
+      </w:tblPr>
+      <w:tblGrid>
+        <w:gridCol w:w="2765"/>
+        <w:gridCol w:w="2765"/>
+        <w:gridCol w:w="2766"/>
+      </w:tblGrid>
+      <w:tr>
+        <w:trPr>
+          <w:cnfStyle w:val="100000000000" w:firstRow="1" w:lastRow="0" w:firstColumn="0" w:lastColumn="0" w:oddVBand="0" w:evenVBand="0" w:oddHBand="0" w:evenHBand="0" w:firstRowFirstColumn="0" w:firstRowLastColumn="0" w:lastRowFirstColumn="0" w:lastRowLastColumn="0"/>
+        </w:trPr>
+        <w:tc>
+          <w:tcPr>
+            <w:cnfStyle w:val="001000000000" w:firstRow="0" w:lastRow="0" w:firstColumn="1" w:lastColumn="0" w:oddVBand="0" w:evenVBand="0" w:oddHBand="0" w:evenHBand="0" w:firstRowFirstColumn="0" w:firstRowLastColumn="0" w:lastRowFirstColumn="0" w:lastRowLastColumn="0"/>
+            <w:tcW w:w="2765" w:type="dxa"/>
+          </w:tcPr>
+          <w:p>
+            <w:pPr>
+              <w:rPr>
+                <w:rFonts w:ascii="Times New Roman" w:hAnsi="Times New Roman" w:cs="Times New Roman"/>
+              </w:rPr>
+            </w:pPr>
+            <w:r>
+              <w:rPr>
+                <w:rFonts w:ascii="Times New Roman" w:hAnsi="Times New Roman" w:cs="Times New Roman"/>
+              </w:rPr>
+              <w:t>I</w:t>
+            </w:r>
+          </w:p>
+        </w:tc>
+        <w:tc>
+          <w:tcPr>
+            <w:tcW w:w="2765" w:type="dxa"/>
+          </w:tcPr>
+          <w:p>
+            <w:pPr>
+              <w:cnfStyle w:val="100000000000" w:firstRow="1" w:lastRow="0" w:firstColumn="0" w:lastColumn="0" w:oddVBand="0" w:evenVBand="0" w:oddHBand="0" w:evenHBand="0" w:firstRowFirstColumn="0" w:firstRowLastColumn="0" w:lastRowFirstColumn="0" w:lastRowLastColumn="0"/>
+              <w:rPr>
+                <w:rFonts w:ascii="Times New Roman" w:hAnsi="Times New Roman" w:cs="Times New Roman"/>
+              </w:rPr>
+            </w:pPr>
+            <w:r>
+              <w:rPr>
+                <w:rFonts w:ascii="Times New Roman" w:hAnsi="Times New Roman" w:cs="Times New Roman"/>
+              </w:rPr>
+              <w:t>I</w:t>
+            </w:r>
+            <w:r>
+              <w:rPr>
+                <w:rFonts w:ascii="Times New Roman" w:hAnsi="Times New Roman" w:cs="Times New Roman"/>
+                <w:vertAlign w:val="subscript"/>
+              </w:rPr>
+              <w:t>0</w:t>
+            </w:r>
+            <w:r>
+              <w:rPr>
+                <w:rFonts w:ascii="Times New Roman" w:hAnsi="Times New Roman" w:cs="Times New Roman"/>
+              </w:rPr>
+              <w:t>=</w:t>
+            </w:r>
+            <w:r>
+              <w:rPr>
+                <w:rFonts w:ascii="Times New Roman" w:hAnsi="Times New Roman" w:cs="Times New Roman"/>
+              </w:rPr>
+              <w:sym w:font="Symbol" w:char="F065"/>
+            </w:r>
+            <w:r>
+              <w:rPr>
+                <w:rFonts w:ascii="Times New Roman" w:hAnsi="Times New Roman" w:cs="Times New Roman"/>
+              </w:rPr>
+              <w:t>_closure(move(I, 0))</w:t>
+            </w:r>
+          </w:p>
+        </w:tc>
+        <w:tc>
+          <w:tcPr>
+            <w:tcW w:w="2766" w:type="dxa"/>
+          </w:tcPr>
+          <w:p>
+            <w:pPr>
+              <w:cnfStyle w:val="100000000000" w:firstRow="1" w:lastRow="0" w:firstColumn="0" w:lastColumn="0" w:oddVBand="0" w:evenVBand="0" w:oddHBand="0" w:evenHBand="0" w:firstRowFirstColumn="0" w:firstRowLastColumn="0" w:lastRowFirstColumn="0" w:lastRowLastColumn="0"/>
+              <w:rPr>
+                <w:rFonts w:ascii="Times New Roman" w:hAnsi="Times New Roman" w:cs="Times New Roman"/>
+              </w:rPr>
+            </w:pPr>
+            <w:r>
+              <w:rPr>
+                <w:rFonts w:ascii="Times New Roman" w:hAnsi="Times New Roman" w:cs="Times New Roman"/>
+              </w:rPr>
+              <w:t>I</w:t>
+            </w:r>
+            <w:r>
+              <w:rPr>
+                <w:rFonts w:ascii="Times New Roman" w:hAnsi="Times New Roman" w:cs="Times New Roman"/>
+                <w:vertAlign w:val="subscript"/>
+              </w:rPr>
+              <w:t>1</w:t>
+            </w:r>
+            <w:r>
+              <w:rPr>
+                <w:rFonts w:ascii="Times New Roman" w:hAnsi="Times New Roman" w:cs="Times New Roman"/>
+              </w:rPr>
+              <w:t>=</w:t>
+            </w:r>
+            <w:r>
+              <w:rPr>
+                <w:rFonts w:ascii="Times New Roman" w:hAnsi="Times New Roman" w:cs="Times New Roman"/>
+              </w:rPr>
+              <w:sym w:font="Symbol" w:char="F065"/>
+            </w:r>
+            <w:r>
+              <w:rPr>
+                <w:rFonts w:ascii="Times New Roman" w:hAnsi="Times New Roman" w:cs="Times New Roman"/>
+              </w:rPr>
+              <w:t>_closure(move(</w:t>
+            </w:r>
+            <w:r>
+              <w:rPr>
+                <w:rFonts w:ascii="Times New Roman" w:hAnsi="Times New Roman" w:cs="Times New Roman"/>
+              </w:rPr>
+              <w:t>I, 1</w:t>
+            </w:r>
+            <w:r>
+              <w:rPr>
+                <w:rFonts w:ascii="Times New Roman" w:hAnsi="Times New Roman" w:cs="Times New Roman"/>
+              </w:rPr>
+              <w:t>))</w:t>
+            </w:r>
+          </w:p>
+        </w:tc>
+      </w:tr>
+      <w:tr>
+        <w:trPr>
+          <w:cnfStyle w:val="000000100000" w:firstRow="0" w:lastRow="0" w:firstColumn="0" w:lastColumn="0" w:oddVBand="0" w:evenVBand="0" w:oddHBand="1" w:evenHBand="0" w:firstRowFirstColumn="0" w:firstRowLastColumn="0" w:lastRowFirstColumn="0" w:lastRowLastColumn="0"/>
+        </w:trPr>
+        <w:tc>
+          <w:tcPr>
+            <w:cnfStyle w:val="001000000000" w:firstRow="0" w:lastRow="0" w:firstColumn="1" w:lastColumn="0" w:oddVBand="0" w:evenVBand="0" w:oddHBand="0" w:evenHBand="0" w:firstRowFirstColumn="0" w:firstRowLastColumn="0" w:lastRowFirstColumn="0" w:lastRowLastColumn="0"/>
+            <w:tcW w:w="2765" w:type="dxa"/>
+          </w:tcPr>
+          <w:p>
+            <w:pPr>
+              <w:rPr>
+                <w:rFonts w:hint="eastAsia"/>
+              </w:rPr>
+            </w:pPr>
+            <w:r>
+              <w:rPr>
+                <w:rFonts w:hint="eastAsia"/>
+              </w:rPr>
+              <w:t>{</w:t>
+            </w:r>
+            <w:r>
+              <w:t>X</w:t>
+            </w:r>
+            <w:r>
+              <w:rPr>
+                <w:rFonts w:hint="eastAsia"/>
+              </w:rPr>
+              <w:t>}</w:t>
+            </w:r>
+          </w:p>
+        </w:tc>
+        <w:tc>
+          <w:tcPr>
+            <w:tcW w:w="2765" w:type="dxa"/>
+          </w:tcPr>
+          <w:p>
+            <w:pPr>
+              <w:cnfStyle w:val="000000100000" w:firstRow="0" w:lastRow="0" w:firstColumn="0" w:lastColumn="0" w:oddVBand="0" w:evenVBand="0" w:oddHBand="1" w:evenHBand="0" w:firstRowFirstColumn="0" w:firstRowLastColumn="0" w:lastRowFirstColumn="0" w:lastRowLastColumn="0"/>
+              <w:rPr>
+                <w:rFonts w:hint="eastAsia"/>
+              </w:rPr>
+            </w:pPr>
+          </w:p>
+        </w:tc>
+        <w:tc>
+          <w:tcPr>
+            <w:tcW w:w="2766" w:type="dxa"/>
+          </w:tcPr>
+          <w:p>
+            <w:pPr>
+              <w:cnfStyle w:val="000000100000" w:firstRow="0" w:lastRow="0" w:firstColumn="0" w:lastColumn="0" w:oddVBand="0" w:evenVBand="0" w:oddHBand="1" w:evenHBand="0" w:firstRowFirstColumn="0" w:firstRowLastColumn="0" w:lastRowFirstColumn="0" w:lastRowLastColumn="0"/>
+              <w:rPr>
+                <w:rFonts w:hint="eastAsia"/>
+              </w:rPr>
+            </w:pPr>
+            <w:r>
+              <w:rPr>
+                <w:rFonts w:hint="eastAsia"/>
+              </w:rPr>
+              <w:t>{</w:t>
+            </w:r>
+            <w:r>
+              <w:t>1,2</w:t>
+            </w:r>
+            <w:r>
+              <w:rPr>
+                <w:rFonts w:hint="eastAsia"/>
+              </w:rPr>
+              <w:t>}</w:t>
+            </w:r>
+          </w:p>
+        </w:tc>
+      </w:tr>
+      <w:tr>
+        <w:tc>
+          <w:tcPr>
+            <w:cnfStyle w:val="001000000000" w:firstRow="0" w:lastRow="0" w:firstColumn="1" w:lastColumn="0" w:oddVBand="0" w:evenVBand="0" w:oddHBand="0" w:evenHBand="0" w:firstRowFirstColumn="0" w:firstRowLastColumn="0" w:lastRowFirstColumn="0" w:lastRowLastColumn="0"/>
+            <w:tcW w:w="2765" w:type="dxa"/>
+          </w:tcPr>
+          <w:p>
+            <w:pPr>
+              <w:rPr>
+                <w:rFonts w:hint="eastAsia"/>
+              </w:rPr>
+            </w:pPr>
+            <w:r>
+              <w:rPr>
+                <w:rFonts w:hint="eastAsia"/>
+              </w:rPr>
+              <w:t>{</w:t>
+            </w:r>
+            <w:r>
+              <w:t>1, 2</w:t>
+            </w:r>
+            <w:r>
+              <w:rPr>
+                <w:rFonts w:hint="eastAsia"/>
+              </w:rPr>
+              <w:t>}</w:t>
+            </w:r>
+          </w:p>
+        </w:tc>
+        <w:tc>
+          <w:tcPr>
+            <w:tcW w:w="2765" w:type="dxa"/>
+          </w:tcPr>
+          <w:p>
+            <w:pPr>
+              <w:cnfStyle w:val="000000000000" w:firstRow="0" w:lastRow="0" w:firstColumn="0" w:lastColumn="0" w:oddVBand="0" w:evenVBand="0" w:oddHBand="0" w:evenHBand="0" w:firstRowFirstColumn="0" w:firstRowLastColumn="0" w:lastRowFirstColumn="0" w:lastRowLastColumn="0"/>
+              <w:rPr>
+                <w:rFonts w:hint="eastAsia"/>
+              </w:rPr>
+            </w:pPr>
+            <w:r>
+              <w:rPr>
+                <w:rFonts w:hint="eastAsia"/>
+              </w:rPr>
+              <w:t>{</w:t>
+            </w:r>
+            <w:r>
+              <w:t>1, 2</w:t>
+            </w:r>
+            <w:r>
+              <w:rPr>
+                <w:rFonts w:hint="eastAsia"/>
+              </w:rPr>
+              <w:t>}</w:t>
+            </w:r>
+          </w:p>
+        </w:tc>
+        <w:tc>
+          <w:tcPr>
+            <w:tcW w:w="2766" w:type="dxa"/>
+          </w:tcPr>
+          <w:p>
+            <w:pPr>
+              <w:cnfStyle w:val="000000000000" w:firstRow="0" w:lastRow="0" w:firstColumn="0" w:lastColumn="0" w:oddVBand="0" w:evenVBand="0" w:oddHBand="0" w:evenHBand="0" w:firstRowFirstColumn="0" w:firstRowLastColumn="0" w:lastRowFirstColumn="0" w:lastRowLastColumn="0"/>
+              <w:rPr>
+                <w:rFonts w:hint="eastAsia"/>
+              </w:rPr>
+            </w:pPr>
+            <w:r>
+              <w:rPr>
+                <w:rFonts w:hint="eastAsia"/>
+              </w:rPr>
+              <w:t>{</w:t>
+            </w:r>
+            <w:r>
+              <w:t>1,2,3</w:t>
+            </w:r>
+            <w:r>
+              <w:rPr>
+                <w:rFonts w:hint="eastAsia"/>
+              </w:rPr>
+              <w:t>}</w:t>
+            </w:r>
+          </w:p>
+        </w:tc>
+      </w:tr>
+      <w:tr>
+        <w:trPr>
+          <w:cnfStyle w:val="000000100000" w:firstRow="0" w:lastRow="0" w:firstColumn="0" w:lastColumn="0" w:oddVBand="0" w:evenVBand="0" w:oddHBand="1" w:evenHBand="0" w:firstRowFirstColumn="0" w:firstRowLastColumn="0" w:lastRowFirstColumn="0" w:lastRowLastColumn="0"/>
+        </w:trPr>
+        <w:tc>
+          <w:tcPr>
+            <w:cnfStyle w:val="001000000000" w:firstRow="0" w:lastRow="0" w:firstColumn="1" w:lastColumn="0" w:oddVBand="0" w:evenVBand="0" w:oddHBand="0" w:evenHBand="0" w:firstRowFirstColumn="0" w:firstRowLastColumn="0" w:lastRowFirstColumn="0" w:lastRowLastColumn="0"/>
+            <w:tcW w:w="2765" w:type="dxa"/>
+          </w:tcPr>
+          <w:p>
+            <w:pPr>
+              <w:rPr>
+                <w:rFonts w:hint="eastAsia"/>
+              </w:rPr>
+            </w:pPr>
+            <w:r>
+              <w:rPr>
+                <w:rFonts w:hint="eastAsia"/>
+              </w:rPr>
+              <w:t>{</w:t>
+            </w:r>
+            <w:r>
+              <w:t>1,2,3</w:t>
+            </w:r>
+            <w:r>
+              <w:rPr>
+                <w:rFonts w:hint="eastAsia"/>
+              </w:rPr>
+              <w:t>}</w:t>
+            </w:r>
+          </w:p>
+        </w:tc>
+        <w:tc>
+          <w:tcPr>
+            <w:tcW w:w="2765" w:type="dxa"/>
+          </w:tcPr>
+          <w:p>
+            <w:pPr>
+              <w:cnfStyle w:val="000000100000" w:firstRow="0" w:lastRow="0" w:firstColumn="0" w:lastColumn="0" w:oddVBand="0" w:evenVBand="0" w:oddHBand="1" w:evenHBand="0" w:firstRowFirstColumn="0" w:firstRowLastColumn="0" w:lastRowFirstColumn="0" w:lastRowLastColumn="0"/>
+              <w:rPr>
+                <w:rFonts w:hint="eastAsia"/>
+              </w:rPr>
+            </w:pPr>
+            <w:r>
+              <w:rPr>
+                <w:rFonts w:hint="eastAsia"/>
+              </w:rPr>
+              <w:t>{</w:t>
+            </w:r>
+            <w:r>
+              <w:t>1,2,4</w:t>
+            </w:r>
+            <w:r>
+              <w:rPr>
+                <w:rFonts w:hint="eastAsia"/>
+              </w:rPr>
+              <w:t>}</w:t>
+            </w:r>
+          </w:p>
+        </w:tc>
+        <w:tc>
+          <w:tcPr>
+            <w:tcW w:w="2766" w:type="dxa"/>
+          </w:tcPr>
+          <w:p>
+            <w:pPr>
+              <w:cnfStyle w:val="000000100000" w:firstRow="0" w:lastRow="0" w:firstColumn="0" w:lastColumn="0" w:oddVBand="0" w:evenVBand="0" w:oddHBand="1" w:evenHBand="0" w:firstRowFirstColumn="0" w:firstRowLastColumn="0" w:lastRowFirstColumn="0" w:lastRowLastColumn="0"/>
+              <w:rPr>
+                <w:rFonts w:hint="eastAsia"/>
+              </w:rPr>
+            </w:pPr>
+            <w:r>
+              <w:rPr>
+                <w:rFonts w:hint="eastAsia"/>
+              </w:rPr>
+              <w:t>{</w:t>
+            </w:r>
+            <w:r>
+              <w:t>1,2,3</w:t>
+            </w:r>
+            <w:r>
+              <w:rPr>
+                <w:rFonts w:hint="eastAsia"/>
+              </w:rPr>
+              <w:t>}</w:t>
+            </w:r>
+          </w:p>
+        </w:tc>
+      </w:tr>
+      <w:tr>
+        <w:tc>
+          <w:tcPr>
+            <w:cnfStyle w:val="001000000000" w:firstRow="0" w:lastRow="0" w:firstColumn="1" w:lastColumn="0" w:oddVBand="0" w:evenVBand="0" w:oddHBand="0" w:evenHBand="0" w:firstRowFirstColumn="0" w:firstRowLastColumn="0" w:lastRowFirstColumn="0" w:lastRowLastColumn="0"/>
+            <w:tcW w:w="2765" w:type="dxa"/>
+          </w:tcPr>
+          <w:p>
+            <w:pPr>
+              <w:rPr>
+                <w:rFonts w:hint="eastAsia"/>
+              </w:rPr>
+            </w:pPr>
+            <w:r>
+              <w:rPr>
+                <w:rFonts w:hint="eastAsia"/>
+              </w:rPr>
+              <w:t>{</w:t>
+            </w:r>
+            <w:r>
+              <w:t>1</w:t>
+            </w:r>
+            <w:r>
+              <w:rPr>
+                <w:rFonts w:hint="eastAsia"/>
+              </w:rPr>
+              <w:t>,2,4}</w:t>
+            </w:r>
+          </w:p>
+        </w:tc>
+        <w:tc>
+          <w:tcPr>
+            <w:tcW w:w="2765" w:type="dxa"/>
+          </w:tcPr>
+          <w:p>
+            <w:pPr>
+              <w:cnfStyle w:val="000000000000" w:firstRow="0" w:lastRow="0" w:firstColumn="0" w:lastColumn="0" w:oddVBand="0" w:evenVBand="0" w:oddHBand="0" w:evenHBand="0" w:firstRowFirstColumn="0" w:firstRowLastColumn="0" w:lastRowFirstColumn="0" w:lastRowLastColumn="0"/>
+              <w:rPr>
+                <w:rFonts w:hint="eastAsia"/>
+              </w:rPr>
+            </w:pPr>
+            <w:r>
+              <w:rPr>
+                <w:rFonts w:hint="eastAsia"/>
+              </w:rPr>
+              <w:t>{</w:t>
+            </w:r>
+            <w:r>
+              <w:t>1</w:t>
+            </w:r>
+            <w:r>
+              <w:rPr>
+                <w:rFonts w:hint="eastAsia"/>
+              </w:rPr>
+              <w:t>,2}</w:t>
+            </w:r>
+          </w:p>
+        </w:tc>
+        <w:tc>
+          <w:tcPr>
+            <w:tcW w:w="2766" w:type="dxa"/>
+          </w:tcPr>
+          <w:p>
+            <w:pPr>
+              <w:cnfStyle w:val="000000000000" w:firstRow="0" w:lastRow="0" w:firstColumn="0" w:lastColumn="0" w:oddVBand="0" w:evenVBand="0" w:oddHBand="0" w:evenHBand="0" w:firstRowFirstColumn="0" w:firstRowLastColumn="0" w:lastRowFirstColumn="0" w:lastRowLastColumn="0"/>
+              <w:rPr>
+                <w:rFonts w:hint="eastAsia"/>
+              </w:rPr>
+            </w:pPr>
+            <w:r>
+              <w:rPr>
+                <w:rFonts w:hint="eastAsia"/>
+              </w:rPr>
+              <w:t>{</w:t>
+            </w:r>
+            <w:r>
+              <w:t>1,2,3,Y</w:t>
+            </w:r>
+            <w:r>
+              <w:rPr>
+                <w:rFonts w:hint="eastAsia"/>
+              </w:rPr>
+              <w:t>}</w:t>
+            </w:r>
+          </w:p>
+        </w:tc>
+      </w:tr>
+      <w:tr>
+        <w:trPr>
+          <w:cnfStyle w:val="000000100000" w:firstRow="0" w:lastRow="0" w:firstColumn="0" w:lastColumn="0" w:oddVBand="0" w:evenVBand="0" w:oddHBand="1" w:evenHBand="0" w:firstRowFirstColumn="0" w:firstRowLastColumn="0" w:lastRowFirstColumn="0" w:lastRowLastColumn="0"/>
+        </w:trPr>
+        <w:tc>
+          <w:tcPr>
+            <w:cnfStyle w:val="001000000000" w:firstRow="0" w:lastRow="0" w:firstColumn="1" w:lastColumn="0" w:oddVBand="0" w:evenVBand="0" w:oddHBand="0" w:evenHBand="0" w:firstRowFirstColumn="0" w:firstRowLastColumn="0" w:lastRowFirstColumn="0" w:lastRowLastColumn="0"/>
+            <w:tcW w:w="2765" w:type="dxa"/>
+          </w:tcPr>
+          <w:p>
+            <w:pPr>
+              <w:rPr>
+                <w:rFonts w:hint="eastAsia"/>
+              </w:rPr>
+            </w:pPr>
+            <w:r>
+              <w:rPr>
+                <w:rFonts w:hint="eastAsia"/>
+              </w:rPr>
+              <w:t>{</w:t>
+            </w:r>
+            <w:r>
+              <w:t>1,2,3,Y</w:t>
+            </w:r>
+            <w:r>
+              <w:rPr>
+                <w:rFonts w:hint="eastAsia"/>
+              </w:rPr>
+              <w:t>}</w:t>
+            </w:r>
+          </w:p>
+        </w:tc>
+        <w:tc>
+          <w:tcPr>
+            <w:tcW w:w="2765" w:type="dxa"/>
+          </w:tcPr>
+          <w:p>
+            <w:pPr>
+              <w:cnfStyle w:val="000000100000" w:firstRow="0" w:lastRow="0" w:firstColumn="0" w:lastColumn="0" w:oddVBand="0" w:evenVBand="0" w:oddHBand="1" w:evenHBand="0" w:firstRowFirstColumn="0" w:firstRowLastColumn="0" w:lastRowFirstColumn="0" w:lastRowLastColumn="0"/>
+              <w:rPr>
+                <w:rFonts w:hint="eastAsia"/>
+              </w:rPr>
+            </w:pPr>
+            <w:r>
+              <w:rPr>
+                <w:rFonts w:hint="eastAsia"/>
+              </w:rPr>
+              <w:t>{</w:t>
+            </w:r>
+            <w:r>
+              <w:t>1,2,4</w:t>
+            </w:r>
+            <w:r>
+              <w:rPr>
+                <w:rFonts w:hint="eastAsia"/>
+              </w:rPr>
+              <w:t>}</w:t>
+            </w:r>
+          </w:p>
+        </w:tc>
+        <w:tc>
+          <w:tcPr>
+            <w:tcW w:w="2766" w:type="dxa"/>
+          </w:tcPr>
+          <w:p>
+            <w:pPr>
+              <w:cnfStyle w:val="000000100000" w:firstRow="0" w:lastRow="0" w:firstColumn="0" w:lastColumn="0" w:oddVBand="0" w:evenVBand="0" w:oddHBand="1" w:evenHBand="0" w:firstRowFirstColumn="0" w:firstRowLastColumn="0" w:lastRowFirstColumn="0" w:lastRowLastColumn="0"/>
+              <w:rPr>
+                <w:rFonts w:hint="eastAsia"/>
+              </w:rPr>
+            </w:pPr>
+            <w:r>
+              <w:rPr>
+                <w:rFonts w:hint="eastAsia"/>
+              </w:rPr>
+              <w:t>{</w:t>
+            </w:r>
+            <w:r>
+              <w:t>1,2,3</w:t>
+            </w:r>
+            <w:r>
+              <w:rPr>
+                <w:rFonts w:hint="eastAsia"/>
+              </w:rPr>
+              <w:t>}</w:t>
+            </w:r>
+          </w:p>
+        </w:tc>
+      </w:tr>
+    </w:tbl>
+    <w:p>
+      <w:pPr>
+        <w:rPr>
+          <w:rFonts w:hint="eastAsia"/>
+        </w:rPr>
+      </w:pPr>
+    </w:p>
+    <w:p>
+      <w:pPr>
+        <w:rPr>
+          <w:rFonts w:hint="eastAsia"/>
+        </w:rPr>
+      </w:pPr>
+      <w:r>
+        <w:rPr>
+          <w:rFonts w:hint="eastAsia"/>
+        </w:rPr>
+        <w:t>DFA:</w:t>
+      </w:r>
+    </w:p>
+    <w:p>
+      <w:r>
+        <w:rPr>
+          <w:rFonts w:hint="eastAsia"/>
+          <w:noProof/>
+        </w:rPr>
+        <w:drawing>
+          <wp:inline distT="0" distB="0" distL="0" distR="0">
+            <wp:extent cx="4210050" cy="1603467"/>
+            <wp:effectExtent l="0" t="0" r="0" b="0"/>
+            <wp:docPr id="4" name="图片 4"/>
+            <wp:cNvGraphicFramePr>
+              <a:graphicFrameLocks xmlns:a="http://schemas.openxmlformats.org/drawingml/2006/main" noChangeAspect="1"/>
+            </wp:cNvGraphicFramePr>
+            <a:graphic xmlns:a="http://schemas.openxmlformats.org/drawingml/2006/main">
+              <a:graphicData uri="http://schemas.openxmlformats.org/drawingml/2006/picture">
+                <pic:pic xmlns:pic="http://schemas.openxmlformats.org/drawingml/2006/picture">
+                  <pic:nvPicPr>
+                    <pic:cNvPr id="0" name="Picture 15"/>
+                    <pic:cNvPicPr>
+                      <a:picLocks noChangeAspect="1" noChangeArrowheads="1"/>
+                    </pic:cNvPicPr>
+                  </pic:nvPicPr>
+                  <pic:blipFill>
+                    <a:blip r:embed="rId10" cstate="print">
+                      <a:extLst>
+                        <a:ext uri="{28A0092B-C50C-407E-A947-70E740481C1C}">
+                          <a14:useLocalDpi xmlns:a14="http://schemas.microsoft.com/office/drawing/2010/main" val="0"/>
+                        </a:ext>
+                      </a:extLst>
+                    </a:blip>
+                    <a:srcRect/>
+                    <a:stretch>
+                      <a:fillRect/>
+                    </a:stretch>
+                  </pic:blipFill>
+                  <pic:spPr bwMode="auto">
+                    <a:xfrm>
+                      <a:off x="0" y="0"/>
+                      <a:ext cx="4222693" cy="1608282"/>
+                    </a:xfrm>
+                    <a:prstGeom prst="rect">
+                      <a:avLst/>
+                    </a:prstGeom>
+                    <a:noFill/>
+                    <a:ln>
+                      <a:noFill/>
+                    </a:ln>
+                  </pic:spPr>
+                </pic:pic>
+              </a:graphicData>
+            </a:graphic>
+          </wp:inline>
+        </w:drawing>
+      </w:r>
+    </w:p>
+    <w:p>
+      <w:pPr>
+        <w:rPr>
+          <w:rFonts w:hint="eastAsia"/>
+        </w:rPr>
+      </w:pPr>
+    </w:p>
     <w:p>
       <w:pPr>
         <w:pStyle w:val="a3"/>
@@ -411,16 +1656,125 @@
             <o:lock v:ext="edit" aspectratio="t"/>
           </v:shapetype>
           <v:shape id="_x0000_i1025" type="#_x0000_t75" style="width:33.75pt;height:12.75pt" o:ole="">
-            <v:imagedata r:id="rId6" o:title=""/>
+            <v:imagedata r:id="rId11" o:title=""/>
           </v:shape>
-          <o:OLEObject Type="Embed" ProgID="Equation.DSMT4" ShapeID="_x0000_i1025" DrawAspect="Content" ObjectID="_1555606118" r:id="rId7"/>
+          <o:OLEObject Type="Embed" ProgID="Equation.DSMT4" ShapeID="_x0000_i1025" DrawAspect="Content" ObjectID="_1555668482" r:id="rId12"/>
         </w:object>
       </w:r>
       <w:r>
         <w:t xml:space="preserve"> that include even numbers of 0 and even numbers of 1.</w:t>
       </w:r>
     </w:p>
-    <w:p/>
+    <w:p>
+      <w:pPr>
+        <w:rPr>
+          <w:rFonts w:hint="eastAsia"/>
+          <w:b/>
+        </w:rPr>
+      </w:pPr>
+      <w:r>
+        <w:rPr>
+          <w:rFonts w:hint="eastAsia"/>
+          <w:b/>
+        </w:rPr>
+        <w:t>Answer:</w:t>
+      </w:r>
+    </w:p>
+    <w:p>
+      <w:r>
+        <w:t>Any string belong to one of the following four types:</w:t>
+      </w:r>
+    </w:p>
+    <w:p>
+      <w:r>
+        <w:t>0: even 0 and even 1</w:t>
+      </w:r>
+    </w:p>
+    <w:p>
+      <w:r>
+        <w:t>1: even 0 and odd 1</w:t>
+      </w:r>
+    </w:p>
+    <w:p>
+      <w:r>
+        <w:t>2: odd 0 and even 1</w:t>
+      </w:r>
+    </w:p>
+    <w:p>
+      <w:pPr>
+        <w:rPr>
+          <w:rFonts w:hint="eastAsia"/>
+        </w:rPr>
+      </w:pPr>
+      <w:r>
+        <w:rPr>
+          <w:rFonts w:hint="eastAsia"/>
+        </w:rPr>
+        <w:t>3: odd 0 and odd 1</w:t>
+      </w:r>
+    </w:p>
+    <w:p>
+      <w:r>
+        <w:rPr>
+          <w:noProof/>
+        </w:rPr>
+        <w:drawing>
+          <wp:inline distT="0" distB="0" distL="0" distR="0">
+            <wp:extent cx="1935302" cy="1504846"/>
+            <wp:effectExtent l="0" t="0" r="8255" b="635"/>
+            <wp:docPr id="2" name="图片 2"/>
+            <wp:cNvGraphicFramePr>
+              <a:graphicFrameLocks xmlns:a="http://schemas.openxmlformats.org/drawingml/2006/main" noChangeAspect="1"/>
+            </wp:cNvGraphicFramePr>
+            <a:graphic xmlns:a="http://schemas.openxmlformats.org/drawingml/2006/main">
+              <a:graphicData uri="http://schemas.openxmlformats.org/drawingml/2006/picture">
+                <pic:pic xmlns:pic="http://schemas.openxmlformats.org/drawingml/2006/picture">
+                  <pic:nvPicPr>
+                    <pic:cNvPr id="0" name="Picture 3"/>
+                    <pic:cNvPicPr>
+                      <a:picLocks noChangeAspect="1" noChangeArrowheads="1"/>
+                    </pic:cNvPicPr>
+                  </pic:nvPicPr>
+                  <pic:blipFill>
+                    <a:blip r:embed="rId13" cstate="print">
+                      <a:extLst>
+                        <a:ext uri="{28A0092B-C50C-407E-A947-70E740481C1C}">
+                          <a14:useLocalDpi xmlns:a14="http://schemas.microsoft.com/office/drawing/2010/main" val="0"/>
+                        </a:ext>
+                      </a:extLst>
+                    </a:blip>
+                    <a:srcRect/>
+                    <a:stretch>
+                      <a:fillRect/>
+                    </a:stretch>
+                  </pic:blipFill>
+                  <pic:spPr bwMode="auto">
+                    <a:xfrm>
+                      <a:off x="0" y="0"/>
+                      <a:ext cx="1941926" cy="1509997"/>
+                    </a:xfrm>
+                    <a:prstGeom prst="rect">
+                      <a:avLst/>
+                    </a:prstGeom>
+                    <a:noFill/>
+                    <a:ln>
+                      <a:noFill/>
+                    </a:ln>
+                  </pic:spPr>
+                </pic:pic>
+              </a:graphicData>
+            </a:graphic>
+          </wp:inline>
+        </w:drawing>
+      </w:r>
+    </w:p>
+    <w:p>
+      <w:pPr>
+        <w:rPr>
+          <w:rFonts w:hint="eastAsia"/>
+        </w:rPr>
+      </w:pPr>
+    </w:p>
     <w:p>
       <w:pPr>
         <w:pStyle w:val="a3"/>
@@ -429,16 +1783,21 @@
           <w:numId w:val="1"/>
         </w:numPr>
         <w:ind w:firstLineChars="0"/>
+        <w:rPr>
+          <w:rFonts w:hint="eastAsia"/>
+        </w:rPr>
       </w:pPr>
       <w:r>
         <w:t>Convert the following NFA to DFA</w:t>
       </w:r>
     </w:p>
-    <w:p/>
     <w:p>
       <w:pPr>
         <w:pStyle w:val="a3"/>
         <w:ind w:left="360" w:firstLineChars="0" w:firstLine="0"/>
+        <w:rPr>
+          <w:rFonts w:hint="eastAsia"/>
+        </w:rPr>
       </w:pPr>
       <w:r>
         <w:rPr>
@@ -462,7 +1821,7 @@
                     </pic:cNvPicPr>
                   </pic:nvPicPr>
                   <pic:blipFill>
-                    <a:blip r:embed="rId8" cstate="print">
+                    <a:blip r:embed="rId14" cstate="print">
                       <a:extLst>
                         <a:ext uri="{28A0092B-C50C-407E-A947-70E740481C1C}">
                           <a14:useLocalDpi xmlns:a14="http://schemas.microsoft.com/office/drawing/2010/main" val="0"/>
@@ -494,7 +1853,387 @@
         </w:drawing>
       </w:r>
     </w:p>
+    <w:p>
+      <w:pPr>
+        <w:pStyle w:val="a3"/>
+        <w:ind w:leftChars="-1" w:left="420" w:hangingChars="201" w:hanging="422"/>
+        <w:rPr>
+          <w:rFonts w:hint="eastAsia"/>
+          <w:b/>
+        </w:rPr>
+      </w:pPr>
+      <w:r>
+        <w:rPr>
+          <w:rFonts w:hint="eastAsia"/>
+          <w:b/>
+        </w:rPr>
+        <w:t>Answer:</w:t>
+      </w:r>
+    </w:p>
+    <w:tbl>
+      <w:tblPr>
+        <w:tblStyle w:val="4-3"/>
+        <w:tblW w:w="0" w:type="auto"/>
+        <w:tblLook w:val="04A0" w:firstRow="1" w:lastRow="0" w:firstColumn="1" w:lastColumn="0" w:noHBand="0" w:noVBand="1"/>
+      </w:tblPr>
+      <w:tblGrid>
+        <w:gridCol w:w="2765"/>
+        <w:gridCol w:w="2765"/>
+        <w:gridCol w:w="2766"/>
+      </w:tblGrid>
+      <w:tr>
+        <w:trPr>
+          <w:cnfStyle w:val="100000000000" w:firstRow="1" w:lastRow="0" w:firstColumn="0" w:lastColumn="0" w:oddVBand="0" w:evenVBand="0" w:oddHBand="0" w:evenHBand="0" w:firstRowFirstColumn="0" w:firstRowLastColumn="0" w:lastRowFirstColumn="0" w:lastRowLastColumn="0"/>
+        </w:trPr>
+        <w:tc>
+          <w:tcPr>
+            <w:cnfStyle w:val="001000000000" w:firstRow="0" w:lastRow="0" w:firstColumn="1" w:lastColumn="0" w:oddVBand="0" w:evenVBand="0" w:oddHBand="0" w:evenHBand="0" w:firstRowFirstColumn="0" w:firstRowLastColumn="0" w:lastRowFirstColumn="0" w:lastRowLastColumn="0"/>
+            <w:tcW w:w="2765" w:type="dxa"/>
+          </w:tcPr>
+          <w:p>
+            <w:pPr>
+              <w:rPr>
+                <w:rFonts w:ascii="Times New Roman" w:hAnsi="Times New Roman" w:cs="Times New Roman"/>
+              </w:rPr>
+            </w:pPr>
+            <w:r>
+              <w:rPr>
+                <w:rFonts w:ascii="Times New Roman" w:hAnsi="Times New Roman" w:cs="Times New Roman"/>
+              </w:rPr>
+              <w:t>I</w:t>
+            </w:r>
+          </w:p>
+        </w:tc>
+        <w:tc>
+          <w:tcPr>
+            <w:tcW w:w="2765" w:type="dxa"/>
+          </w:tcPr>
+          <w:p>
+            <w:pPr>
+              <w:cnfStyle w:val="100000000000" w:firstRow="1" w:lastRow="0" w:firstColumn="0" w:lastColumn="0" w:oddVBand="0" w:evenVBand="0" w:oddHBand="0" w:evenHBand="0" w:firstRowFirstColumn="0" w:firstRowLastColumn="0" w:lastRowFirstColumn="0" w:lastRowLastColumn="0"/>
+              <w:rPr>
+                <w:rFonts w:ascii="Times New Roman" w:hAnsi="Times New Roman" w:cs="Times New Roman"/>
+              </w:rPr>
+            </w:pPr>
+            <w:r>
+              <w:rPr>
+                <w:rFonts w:ascii="Times New Roman" w:hAnsi="Times New Roman" w:cs="Times New Roman"/>
+              </w:rPr>
+              <w:t>I</w:t>
+            </w:r>
+            <w:r>
+              <w:rPr>
+                <w:rFonts w:ascii="Times New Roman" w:hAnsi="Times New Roman" w:cs="Times New Roman"/>
+                <w:vertAlign w:val="subscript"/>
+              </w:rPr>
+              <w:t>0</w:t>
+            </w:r>
+            <w:r>
+              <w:rPr>
+                <w:rFonts w:ascii="Times New Roman" w:hAnsi="Times New Roman" w:cs="Times New Roman"/>
+              </w:rPr>
+              <w:t>=</w:t>
+            </w:r>
+            <w:r>
+              <w:rPr>
+                <w:rFonts w:ascii="Times New Roman" w:hAnsi="Times New Roman" w:cs="Times New Roman"/>
+              </w:rPr>
+              <w:sym w:font="Symbol" w:char="F065"/>
+            </w:r>
+            <w:r>
+              <w:rPr>
+                <w:rFonts w:ascii="Times New Roman" w:hAnsi="Times New Roman" w:cs="Times New Roman"/>
+              </w:rPr>
+              <w:t>_closure(move(I, 0))</w:t>
+            </w:r>
+          </w:p>
+        </w:tc>
+        <w:tc>
+          <w:tcPr>
+            <w:tcW w:w="2766" w:type="dxa"/>
+          </w:tcPr>
+          <w:p>
+            <w:pPr>
+              <w:cnfStyle w:val="100000000000" w:firstRow="1" w:lastRow="0" w:firstColumn="0" w:lastColumn="0" w:oddVBand="0" w:evenVBand="0" w:oddHBand="0" w:evenHBand="0" w:firstRowFirstColumn="0" w:firstRowLastColumn="0" w:lastRowFirstColumn="0" w:lastRowLastColumn="0"/>
+              <w:rPr>
+                <w:rFonts w:ascii="Times New Roman" w:hAnsi="Times New Roman" w:cs="Times New Roman"/>
+              </w:rPr>
+            </w:pPr>
+            <w:r>
+              <w:rPr>
+                <w:rFonts w:ascii="Times New Roman" w:hAnsi="Times New Roman" w:cs="Times New Roman"/>
+              </w:rPr>
+              <w:t>I</w:t>
+            </w:r>
+            <w:r>
+              <w:rPr>
+                <w:rFonts w:ascii="Times New Roman" w:hAnsi="Times New Roman" w:cs="Times New Roman"/>
+                <w:vertAlign w:val="subscript"/>
+              </w:rPr>
+              <w:t>1</w:t>
+            </w:r>
+            <w:r>
+              <w:rPr>
+                <w:rFonts w:ascii="Times New Roman" w:hAnsi="Times New Roman" w:cs="Times New Roman"/>
+              </w:rPr>
+              <w:t>=</w:t>
+            </w:r>
+            <w:r>
+              <w:rPr>
+                <w:rFonts w:ascii="Times New Roman" w:hAnsi="Times New Roman" w:cs="Times New Roman"/>
+              </w:rPr>
+              <w:sym w:font="Symbol" w:char="F065"/>
+            </w:r>
+            <w:r>
+              <w:rPr>
+                <w:rFonts w:ascii="Times New Roman" w:hAnsi="Times New Roman" w:cs="Times New Roman"/>
+              </w:rPr>
+              <w:t>_closure(move(I, 1))</w:t>
+            </w:r>
+          </w:p>
+        </w:tc>
+      </w:tr>
+      <w:tr>
+        <w:trPr>
+          <w:cnfStyle w:val="000000100000" w:firstRow="0" w:lastRow="0" w:firstColumn="0" w:lastColumn="0" w:oddVBand="0" w:evenVBand="0" w:oddHBand="1" w:evenHBand="0" w:firstRowFirstColumn="0" w:firstRowLastColumn="0" w:lastRowFirstColumn="0" w:lastRowLastColumn="0"/>
+        </w:trPr>
+        <w:tc>
+          <w:tcPr>
+            <w:cnfStyle w:val="001000000000" w:firstRow="0" w:lastRow="0" w:firstColumn="1" w:lastColumn="0" w:oddVBand="0" w:evenVBand="0" w:oddHBand="0" w:evenHBand="0" w:firstRowFirstColumn="0" w:firstRowLastColumn="0" w:lastRowFirstColumn="0" w:lastRowLastColumn="0"/>
+            <w:tcW w:w="2765" w:type="dxa"/>
+          </w:tcPr>
+          <w:p>
+            <w:pPr>
+              <w:rPr>
+                <w:rFonts w:hint="eastAsia"/>
+              </w:rPr>
+            </w:pPr>
+            <w:r>
+              <w:rPr>
+                <w:rFonts w:hint="eastAsia"/>
+              </w:rPr>
+              <w:t>{</w:t>
+            </w:r>
+            <w:r>
+              <w:t>0</w:t>
+            </w:r>
+            <w:r>
+              <w:rPr>
+                <w:rFonts w:hint="eastAsia"/>
+              </w:rPr>
+              <w:t>}</w:t>
+            </w:r>
+          </w:p>
+        </w:tc>
+        <w:tc>
+          <w:tcPr>
+            <w:tcW w:w="2765" w:type="dxa"/>
+          </w:tcPr>
+          <w:p>
+            <w:pPr>
+              <w:cnfStyle w:val="000000100000" w:firstRow="0" w:lastRow="0" w:firstColumn="0" w:lastColumn="0" w:oddVBand="0" w:evenVBand="0" w:oddHBand="1" w:evenHBand="0" w:firstRowFirstColumn="0" w:firstRowLastColumn="0" w:lastRowFirstColumn="0" w:lastRowLastColumn="0"/>
+              <w:rPr>
+                <w:rFonts w:hint="eastAsia"/>
+              </w:rPr>
+            </w:pPr>
+            <w:r>
+              <w:rPr>
+                <w:rFonts w:hint="eastAsia"/>
+              </w:rPr>
+              <w:t>{</w:t>
+            </w:r>
+            <w:r>
+              <w:t>1</w:t>
+            </w:r>
+            <w:r>
+              <w:rPr>
+                <w:rFonts w:hint="eastAsia"/>
+              </w:rPr>
+              <w:t>}</w:t>
+            </w:r>
+          </w:p>
+        </w:tc>
+        <w:tc>
+          <w:tcPr>
+            <w:tcW w:w="2766" w:type="dxa"/>
+          </w:tcPr>
+          <w:p>
+            <w:pPr>
+              <w:cnfStyle w:val="000000100000" w:firstRow="0" w:lastRow="0" w:firstColumn="0" w:lastColumn="0" w:oddVBand="0" w:evenVBand="0" w:oddHBand="1" w:evenHBand="0" w:firstRowFirstColumn="0" w:firstRowLastColumn="0" w:lastRowFirstColumn="0" w:lastRowLastColumn="0"/>
+              <w:rPr>
+                <w:rFonts w:hint="eastAsia"/>
+              </w:rPr>
+            </w:pPr>
+            <w:r>
+              <w:rPr>
+                <w:rFonts w:hint="eastAsia"/>
+              </w:rPr>
+              <w:t>{</w:t>
+            </w:r>
+            <w:r>
+              <w:t>1</w:t>
+            </w:r>
+            <w:r>
+              <w:rPr>
+                <w:rFonts w:hint="eastAsia"/>
+              </w:rPr>
+              <w:t>}</w:t>
+            </w:r>
+          </w:p>
+        </w:tc>
+      </w:tr>
+      <w:tr>
+        <w:tc>
+          <w:tcPr>
+            <w:cnfStyle w:val="001000000000" w:firstRow="0" w:lastRow="0" w:firstColumn="1" w:lastColumn="0" w:oddVBand="0" w:evenVBand="0" w:oddHBand="0" w:evenHBand="0" w:firstRowFirstColumn="0" w:firstRowLastColumn="0" w:lastRowFirstColumn="0" w:lastRowLastColumn="0"/>
+            <w:tcW w:w="2765" w:type="dxa"/>
+          </w:tcPr>
+          <w:p>
+            <w:pPr>
+              <w:rPr>
+                <w:rFonts w:hint="eastAsia"/>
+              </w:rPr>
+            </w:pPr>
+            <w:r>
+              <w:rPr>
+                <w:rFonts w:hint="eastAsia"/>
+              </w:rPr>
+              <w:t>{</w:t>
+            </w:r>
+            <w:r>
+              <w:t>1</w:t>
+            </w:r>
+            <w:r>
+              <w:rPr>
+                <w:rFonts w:hint="eastAsia"/>
+              </w:rPr>
+              <w:t>}</w:t>
+            </w:r>
+          </w:p>
+        </w:tc>
+        <w:tc>
+          <w:tcPr>
+            <w:tcW w:w="2765" w:type="dxa"/>
+          </w:tcPr>
+          <w:p>
+            <w:pPr>
+              <w:cnfStyle w:val="000000000000" w:firstRow="0" w:lastRow="0" w:firstColumn="0" w:lastColumn="0" w:oddVBand="0" w:evenVBand="0" w:oddHBand="0" w:evenHBand="0" w:firstRowFirstColumn="0" w:firstRowLastColumn="0" w:lastRowFirstColumn="0" w:lastRowLastColumn="0"/>
+              <w:rPr>
+                <w:rFonts w:hint="eastAsia"/>
+              </w:rPr>
+            </w:pPr>
+            <w:r>
+              <w:rPr>
+                <w:rFonts w:hint="eastAsia"/>
+              </w:rPr>
+              <w:t>{</w:t>
+            </w:r>
+            <w:r>
+              <w:t>0</w:t>
+            </w:r>
+            <w:r>
+              <w:rPr>
+                <w:rFonts w:hint="eastAsia"/>
+              </w:rPr>
+              <w:t>}</w:t>
+            </w:r>
+          </w:p>
+        </w:tc>
+        <w:tc>
+          <w:tcPr>
+            <w:tcW w:w="2766" w:type="dxa"/>
+          </w:tcPr>
+          <w:p>
+            <w:pPr>
+              <w:cnfStyle w:val="000000000000" w:firstRow="0" w:lastRow="0" w:firstColumn="0" w:lastColumn="0" w:oddVBand="0" w:evenVBand="0" w:oddHBand="0" w:evenHBand="0" w:firstRowFirstColumn="0" w:firstRowLastColumn="0" w:lastRowFirstColumn="0" w:lastRowLastColumn="0"/>
+              <w:rPr>
+                <w:rFonts w:hint="eastAsia"/>
+              </w:rPr>
+            </w:pPr>
+            <w:r>
+              <w:t>-</w:t>
+            </w:r>
+          </w:p>
+        </w:tc>
+      </w:tr>
+    </w:tbl>
     <w:p/>
+    <w:p>
+      <w:pPr>
+        <w:rPr>
+          <w:rFonts w:hint="eastAsia"/>
+        </w:rPr>
+      </w:pPr>
+      <w:r>
+        <w:rPr>
+          <w:rFonts w:hint="eastAsia"/>
+        </w:rPr>
+        <w:t xml:space="preserve">DFA: </w:t>
+      </w:r>
+    </w:p>
+    <w:p>
+      <w:r>
+        <w:rPr>
+          <w:rFonts w:hint="eastAsia"/>
+          <w:noProof/>
+        </w:rPr>
+        <w:drawing>
+          <wp:inline distT="0" distB="0" distL="0" distR="0">
+            <wp:extent cx="1653216" cy="1228701"/>
+            <wp:effectExtent l="0" t="0" r="4445" b="0"/>
+            <wp:docPr id="5" name="图片 5"/>
+            <wp:cNvGraphicFramePr>
+              <a:graphicFrameLocks xmlns:a="http://schemas.openxmlformats.org/drawingml/2006/main" noChangeAspect="1"/>
+            </wp:cNvGraphicFramePr>
+            <a:graphic xmlns:a="http://schemas.openxmlformats.org/drawingml/2006/main">
+              <a:graphicData uri="http://schemas.openxmlformats.org/drawingml/2006/picture">
+                <pic:pic xmlns:pic="http://schemas.openxmlformats.org/drawingml/2006/picture">
+                  <pic:nvPicPr>
+                    <pic:cNvPr id="0" name="Picture 16"/>
+                    <pic:cNvPicPr>
+                      <a:picLocks noChangeAspect="1" noChangeArrowheads="1"/>
+                    </pic:cNvPicPr>
+                  </pic:nvPicPr>
+                  <pic:blipFill>
+                    <a:blip r:embed="rId15" cstate="print">
+                      <a:extLst>
+                        <a:ext uri="{28A0092B-C50C-407E-A947-70E740481C1C}">
+                          <a14:useLocalDpi xmlns:a14="http://schemas.microsoft.com/office/drawing/2010/main" val="0"/>
+                        </a:ext>
+                      </a:extLst>
+                    </a:blip>
+                    <a:srcRect/>
+                    <a:stretch>
+                      <a:fillRect/>
+                    </a:stretch>
+                  </pic:blipFill>
+                  <pic:spPr bwMode="auto">
+                    <a:xfrm>
+                      <a:off x="0" y="0"/>
+                      <a:ext cx="1688059" cy="1254597"/>
+                    </a:xfrm>
+                    <a:prstGeom prst="rect">
+                      <a:avLst/>
+                    </a:prstGeom>
+                    <a:noFill/>
+                    <a:ln>
+                      <a:noFill/>
+                    </a:ln>
+                  </pic:spPr>
+                </pic:pic>
+              </a:graphicData>
+            </a:graphic>
+          </wp:inline>
+        </w:drawing>
+      </w:r>
+    </w:p>
+    <w:p>
+      <w:pPr>
+        <w:rPr>
+          <w:rFonts w:hint="eastAsia"/>
+        </w:rPr>
+      </w:pPr>
+    </w:p>
     <w:p>
       <w:pPr>
         <w:pStyle w:val="a3"/>
@@ -539,7 +2278,7 @@
                     </pic:cNvPicPr>
                   </pic:nvPicPr>
                   <pic:blipFill>
-                    <a:blip r:embed="rId9" cstate="print">
+                    <a:blip r:embed="rId16" cstate="print">
                       <a:extLst>
                         <a:ext uri="{28A0092B-C50C-407E-A947-70E740481C1C}">
                           <a14:useLocalDpi xmlns:a14="http://schemas.microsoft.com/office/drawing/2010/main" val="0"/>
@@ -571,7 +2310,178 @@
         </w:drawing>
       </w:r>
     </w:p>
+    <w:p>
+      <w:pPr>
+        <w:pStyle w:val="a3"/>
+        <w:ind w:left="360" w:firstLineChars="0" w:firstLine="0"/>
+      </w:pPr>
+    </w:p>
+    <w:p>
+      <w:pPr>
+        <w:pStyle w:val="a3"/>
+        <w:ind w:leftChars="-1" w:left="420" w:hangingChars="201" w:hanging="422"/>
+        <w:rPr>
+          <w:rFonts w:hint="eastAsia"/>
+          <w:b/>
+        </w:rPr>
+      </w:pPr>
+      <w:r>
+        <w:rPr>
+          <w:rFonts w:hint="eastAsia"/>
+          <w:b/>
+        </w:rPr>
+        <w:t>Answer:</w:t>
+      </w:r>
+    </w:p>
+    <w:p>
+      <w:pPr>
+        <w:pStyle w:val="a3"/>
+        <w:ind w:left="360" w:firstLineChars="0" w:firstLine="0"/>
+      </w:pPr>
+      <w:r>
+        <w:t>The first partitions are {0, 1} and {2, 3, 4, 5}</w:t>
+      </w:r>
+    </w:p>
+    <w:p>
+      <w:pPr>
+        <w:pStyle w:val="a3"/>
+        <w:ind w:left="360" w:firstLineChars="0" w:firstLine="0"/>
+      </w:pPr>
+      <w:r>
+        <w:rPr>
+          <w:position w:val="-22"/>
+        </w:rPr>
+        <w:object w:dxaOrig="1820" w:dyaOrig="540">
+          <v:shape id="_x0000_i1026" type="#_x0000_t75" style="width:138.75pt;height:41.25pt" o:ole="">
+            <v:imagedata r:id="rId17" o:title=""/>
+          </v:shape>
+          <o:OLEObject Type="Embed" ProgID="Equation.DSMT4" ShapeID="_x0000_i1026" DrawAspect="Content" ObjectID="_1555668483" r:id="rId18"/>
+        </w:object>
+      </w:r>
+      <w:r>
+        <w:t xml:space="preserve"> </w:t>
+      </w:r>
+    </w:p>
+    <w:p>
+      <w:pPr>
+        <w:pStyle w:val="a3"/>
+        <w:ind w:left="360" w:firstLineChars="0" w:firstLine="0"/>
+      </w:pPr>
+      <w:r>
+        <w:t>{0, 1} should not be divided.</w:t>
+      </w:r>
+    </w:p>
+    <w:p>
+      <w:pPr>
+        <w:pStyle w:val="a3"/>
+        <w:ind w:left="360" w:firstLineChars="0" w:firstLine="0"/>
+      </w:pPr>
+      <w:r>
+        <w:rPr>
+          <w:position w:val="-76"/>
+        </w:rPr>
+        <w:object w:dxaOrig="3080" w:dyaOrig="1600">
+          <v:shape id="_x0000_i1027" type="#_x0000_t75" style="width:225pt;height:117.75pt" o:ole="">
+            <v:imagedata r:id="rId19" o:title=""/>
+          </v:shape>
+          <o:OLEObject Type="Embed" ProgID="Equation.DSMT4" ShapeID="_x0000_i1027" DrawAspect="Content" ObjectID="_1555668484" r:id="rId20"/>
+        </w:object>
+      </w:r>
+      <w:r>
+        <w:t xml:space="preserve"> </w:t>
+      </w:r>
+    </w:p>
+    <w:p>
+      <w:pPr>
+        <w:pStyle w:val="a3"/>
+        <w:ind w:left="360" w:firstLineChars="0" w:firstLine="0"/>
+      </w:pPr>
+      <w:r>
+        <w:t>Finally, we have 0</w:t>
+      </w:r>
+      <w:proofErr w:type="gramStart"/>
+      <w:r>
+        <w:t>={</w:t>
+      </w:r>
+      <w:proofErr w:type="gramEnd"/>
+      <w:r>
+        <w:t>0, 1}, 1={2, 4}, 2={3, 5}</w:t>
+      </w:r>
+    </w:p>
+    <w:p>
+      <w:pPr>
+        <w:pStyle w:val="a3"/>
+        <w:ind w:left="360" w:firstLineChars="0" w:firstLine="0"/>
+      </w:pPr>
+      <w:r>
+        <w:t>Minimum DFA:</w:t>
+      </w:r>
+    </w:p>
+    <w:p>
+      <w:pPr>
+        <w:pStyle w:val="a3"/>
+        <w:ind w:left="360" w:firstLineChars="0" w:firstLine="0"/>
+        <w:rPr>
+          <w:rFonts w:hint="eastAsia"/>
+        </w:rPr>
+      </w:pPr>
+      <w:r>
+        <w:rPr>
+          <w:rFonts w:hint="eastAsia"/>
+          <w:noProof/>
+        </w:rPr>
+        <w:drawing>
+          <wp:inline distT="0" distB="0" distL="0" distR="0">
+            <wp:extent cx="3048000" cy="1177386"/>
+            <wp:effectExtent l="0" t="0" r="0" b="3810"/>
+            <wp:docPr id="6" name="图片 6"/>
+            <wp:cNvGraphicFramePr>
+              <a:graphicFrameLocks xmlns:a="http://schemas.openxmlformats.org/drawingml/2006/main" noChangeAspect="1"/>
+            </wp:cNvGraphicFramePr>
+            <a:graphic xmlns:a="http://schemas.openxmlformats.org/drawingml/2006/main">
+              <a:graphicData uri="http://schemas.openxmlformats.org/drawingml/2006/picture">
+                <pic:pic xmlns:pic="http://schemas.openxmlformats.org/drawingml/2006/picture">
+                  <pic:nvPicPr>
+                    <pic:cNvPr id="0" name="Picture 19"/>
+                    <pic:cNvPicPr>
+                      <a:picLocks noChangeAspect="1" noChangeArrowheads="1"/>
+                    </pic:cNvPicPr>
+                  </pic:nvPicPr>
+                  <pic:blipFill>
+                    <a:blip r:embed="rId21" cstate="print">
+                      <a:extLst>
+                        <a:ext uri="{28A0092B-C50C-407E-A947-70E740481C1C}">
+                          <a14:useLocalDpi xmlns:a14="http://schemas.microsoft.com/office/drawing/2010/main" val="0"/>
+                        </a:ext>
+                      </a:extLst>
+                    </a:blip>
+                    <a:srcRect/>
+                    <a:stretch>
+                      <a:fillRect/>
+                    </a:stretch>
+                  </pic:blipFill>
+                  <pic:spPr bwMode="auto">
+                    <a:xfrm>
+                      <a:off x="0" y="0"/>
+                      <a:ext cx="3055402" cy="1180245"/>
+                    </a:xfrm>
+                    <a:prstGeom prst="rect">
+                      <a:avLst/>
+                    </a:prstGeom>
+                    <a:noFill/>
+                    <a:ln>
+                      <a:noFill/>
+                    </a:ln>
+                  </pic:spPr>
+                </pic:pic>
+              </a:graphicData>
+            </a:graphic>
+          </wp:inline>
+        </w:drawing>
+      </w:r>
+    </w:p>
     <w:sectPr>
+      <w:footerReference w:type="default" r:id="rId22"/>
       <w:pgSz w:w="11906" w:h="16838"/>
       <w:pgMar w:top="1440" w:right="1800" w:bottom="1440" w:left="1800" w:header="851" w:footer="992" w:gutter="0"/>
       <w:cols w:space="425"/>
@@ -579,6 +2489,90 @@
     </w:sectPr>
   </w:body>
 </w:document>
+</file>
+
+<file path=word/endnotes.xml><?xml version="1.0" encoding="utf-8"?>
+<w:endnotes xmlns:wpc="http://schemas.microsoft.com/office/word/2010/wordprocessingCanvas" xmlns:mc="http://schemas.openxmlformats.org/markup-compatibility/2006" xmlns:o="urn:schemas-microsoft-com:office:office" xmlns:r="http://schemas.openxmlformats.org/officeDocument/2006/relationships" xmlns:m="http://schemas.openxmlformats.org/officeDocument/2006/math" xmlns:v="urn:schemas-microsoft-com:vml" xmlns:wp14="http://schemas.microsoft.com/office/word/2010/wordprocessingDrawing" xmlns:wp="http://schemas.openxmlformats.org/drawingml/2006/wordprocessingDrawing" xmlns:w10="urn:schemas-microsoft-com:office:word" xmlns:w="http://schemas.openxmlformats.org/wordprocessingml/2006/main" xmlns:w14="http://schemas.microsoft.com/office/word/2010/wordml" xmlns:w15="http://schemas.microsoft.com/office/word/2012/wordml" xmlns:wpg="http://schemas.microsoft.com/office/word/2010/wordprocessingGroup" xmlns:wpi="http://schemas.microsoft.com/office/word/2010/wordprocessingInk" xmlns:wne="http://schemas.microsoft.com/office/word/2006/wordml" xmlns:wps="http://schemas.microsoft.com/office/word/2010/wordprocessingShape" mc:Ignorable="w14 w15 wp14">
+  <w:endnote w:type="separator" w:id="-1">
+    <w:p>
+      <w:r>
+        <w:separator/>
+      </w:r>
+    </w:p>
+  </w:endnote>
+  <w:endnote w:type="continuationSeparator" w:id="0">
+    <w:p>
+      <w:r>
+        <w:continuationSeparator/>
+      </w:r>
+    </w:p>
+  </w:endnote>
+</w:endnotes>
+</file>
+
+<file path=word/footer1.xml><?xml version="1.0" encoding="utf-8"?>
+<w:ftr xmlns:wpc="http://schemas.microsoft.com/office/word/2010/wordprocessingCanvas" xmlns:mc="http://schemas.openxmlformats.org/markup-compatibility/2006" xmlns:o="urn:schemas-microsoft-com:office:office" xmlns:r="http://schemas.openxmlformats.org/officeDocument/2006/relationships" xmlns:m="http://schemas.openxmlformats.org/officeDocument/2006/math" xmlns:v="urn:schemas-microsoft-com:vml" xmlns:wp14="http://schemas.microsoft.com/office/word/2010/wordprocessingDrawing" xmlns:wp="http://schemas.openxmlformats.org/drawingml/2006/wordprocessingDrawing" xmlns:w10="urn:schemas-microsoft-com:office:word" xmlns:w="http://schemas.openxmlformats.org/wordprocessingml/2006/main" xmlns:w14="http://schemas.microsoft.com/office/word/2010/wordml" xmlns:w15="http://schemas.microsoft.com/office/word/2012/wordml" xmlns:wpg="http://schemas.microsoft.com/office/word/2010/wordprocessingGroup" xmlns:wpi="http://schemas.microsoft.com/office/word/2010/wordprocessingInk" xmlns:wne="http://schemas.microsoft.com/office/word/2006/wordml" xmlns:wps="http://schemas.microsoft.com/office/word/2010/wordprocessingShape" mc:Ignorable="w14 w15 wp14">
+  <w:sdt>
+    <w:sdtPr>
+      <w:id w:val="1346906917"/>
+      <w:docPartObj>
+        <w:docPartGallery w:val="Page Numbers (Bottom of Page)"/>
+        <w:docPartUnique/>
+      </w:docPartObj>
+    </w:sdtPr>
+    <w:sdtContent>
+      <w:p>
+        <w:pPr>
+          <w:pStyle w:val="a6"/>
+          <w:jc w:val="center"/>
+        </w:pPr>
+        <w:r>
+          <w:fldChar w:fldCharType="begin"/>
+        </w:r>
+        <w:r>
+          <w:instrText>PAGE   \* MERGEFORMAT</w:instrText>
+        </w:r>
+        <w:r>
+          <w:fldChar w:fldCharType="separate"/>
+        </w:r>
+        <w:r>
+          <w:rPr>
+            <w:noProof/>
+            <w:lang w:val="zh-CN"/>
+          </w:rPr>
+          <w:t>4</w:t>
+        </w:r>
+        <w:r>
+          <w:fldChar w:fldCharType="end"/>
+        </w:r>
+      </w:p>
+    </w:sdtContent>
+  </w:sdt>
+  <w:p>
+    <w:pPr>
+      <w:pStyle w:val="a6"/>
+    </w:pPr>
+  </w:p>
+</w:ftr>
+</file>
+
+<file path=word/footnotes.xml><?xml version="1.0" encoding="utf-8"?>
+<w:footnotes xmlns:wpc="http://schemas.microsoft.com/office/word/2010/wordprocessingCanvas" xmlns:mc="http://schemas.openxmlformats.org/markup-compatibility/2006" xmlns:o="urn:schemas-microsoft-com:office:office" xmlns:r="http://schemas.openxmlformats.org/officeDocument/2006/relationships" xmlns:m="http://schemas.openxmlformats.org/officeDocument/2006/math" xmlns:v="urn:schemas-microsoft-com:vml" xmlns:wp14="http://schemas.microsoft.com/office/word/2010/wordprocessingDrawing" xmlns:wp="http://schemas.openxmlformats.org/drawingml/2006/wordprocessingDrawing" xmlns:w10="urn:schemas-microsoft-com:office:word" xmlns:w="http://schemas.openxmlformats.org/wordprocessingml/2006/main" xmlns:w14="http://schemas.microsoft.com/office/word/2010/wordml" xmlns:w15="http://schemas.microsoft.com/office/word/2012/wordml" xmlns:wpg="http://schemas.microsoft.com/office/word/2010/wordprocessingGroup" xmlns:wpi="http://schemas.microsoft.com/office/word/2010/wordprocessingInk" xmlns:wne="http://schemas.microsoft.com/office/word/2006/wordml" xmlns:wps="http://schemas.microsoft.com/office/word/2010/wordprocessingShape" mc:Ignorable="w14 w15 wp14">
+  <w:footnote w:type="separator" w:id="-1">
+    <w:p>
+      <w:r>
+        <w:separator/>
+      </w:r>
+    </w:p>
+  </w:footnote>
+  <w:footnote w:type="continuationSeparator" w:id="0">
+    <w:p>
+      <w:r>
+        <w:continuationSeparator/>
+      </w:r>
+    </w:p>
+  </w:footnote>
+</w:footnotes>
 </file>
 
 <file path=word/numbering.xml><?xml version="1.0" encoding="utf-8"?>
@@ -1257,6 +3251,141 @@
       <w:jc w:val="both"/>
     </w:pPr>
   </w:style>
+  <w:style w:type="paragraph" w:styleId="1">
+    <w:name w:val="heading 1"/>
+    <w:basedOn w:val="a"/>
+    <w:next w:val="a"/>
+    <w:link w:val="1Char"/>
+    <w:uiPriority w:val="9"/>
+    <w:qFormat/>
+    <w:rsid w:val="006243CD"/>
+    <w:pPr>
+      <w:keepNext/>
+      <w:keepLines/>
+      <w:spacing w:before="340" w:after="330" w:line="578" w:lineRule="auto"/>
+      <w:outlineLvl w:val="0"/>
+    </w:pPr>
+    <w:rPr>
+      <w:b/>
+      <w:bCs/>
+      <w:kern w:val="44"/>
+      <w:sz w:val="44"/>
+      <w:szCs w:val="44"/>
+    </w:rPr>
+  </w:style>
+  <w:style w:type="paragraph" w:styleId="2">
+    <w:name w:val="heading 2"/>
+    <w:basedOn w:val="a"/>
+    <w:next w:val="a"/>
+    <w:link w:val="2Char"/>
+    <w:uiPriority w:val="9"/>
+    <w:unhideWhenUsed/>
+    <w:qFormat/>
+    <w:rsid w:val="006243CD"/>
+    <w:pPr>
+      <w:keepNext/>
+      <w:keepLines/>
+      <w:spacing w:before="260" w:after="260" w:line="416" w:lineRule="auto"/>
+      <w:outlineLvl w:val="1"/>
+    </w:pPr>
+    <w:rPr>
+      <w:rFonts w:asciiTheme="majorHAnsi" w:eastAsiaTheme="majorEastAsia" w:hAnsiTheme="majorHAnsi" w:cstheme="majorBidi"/>
+      <w:b/>
+      <w:bCs/>
+      <w:sz w:val="32"/>
+      <w:szCs w:val="32"/>
+    </w:rPr>
+  </w:style>
+  <w:style w:type="paragraph" w:styleId="3">
+    <w:name w:val="heading 3"/>
+    <w:basedOn w:val="a"/>
+    <w:next w:val="a"/>
+    <w:link w:val="3Char"/>
+    <w:uiPriority w:val="9"/>
+    <w:unhideWhenUsed/>
+    <w:qFormat/>
+    <w:rsid w:val="006243CD"/>
+    <w:pPr>
+      <w:keepNext/>
+      <w:keepLines/>
+      <w:spacing w:before="260" w:after="260" w:line="416" w:lineRule="auto"/>
+      <w:outlineLvl w:val="2"/>
+    </w:pPr>
+    <w:rPr>
+      <w:b/>
+      <w:bCs/>
+      <w:sz w:val="32"/>
+      <w:szCs w:val="32"/>
+    </w:rPr>
+  </w:style>
+  <w:style w:type="paragraph" w:styleId="4">
+    <w:name w:val="heading 4"/>
+    <w:basedOn w:val="a"/>
+    <w:next w:val="a"/>
+    <w:link w:val="4Char"/>
+    <w:uiPriority w:val="9"/>
+    <w:unhideWhenUsed/>
+    <w:qFormat/>
+    <w:rsid w:val="006243CD"/>
+    <w:pPr>
+      <w:keepNext/>
+      <w:keepLines/>
+      <w:spacing w:before="280" w:after="290" w:line="376" w:lineRule="auto"/>
+      <w:outlineLvl w:val="3"/>
+    </w:pPr>
+    <w:rPr>
+      <w:rFonts w:asciiTheme="majorHAnsi" w:eastAsiaTheme="majorEastAsia" w:hAnsiTheme="majorHAnsi" w:cstheme="majorBidi"/>
+      <w:b/>
+      <w:bCs/>
+      <w:sz w:val="28"/>
+      <w:szCs w:val="28"/>
+    </w:rPr>
+  </w:style>
+  <w:style w:type="paragraph" w:styleId="5">
+    <w:name w:val="heading 5"/>
+    <w:basedOn w:val="a"/>
+    <w:next w:val="a"/>
+    <w:link w:val="5Char"/>
+    <w:uiPriority w:val="9"/>
+    <w:unhideWhenUsed/>
+    <w:qFormat/>
+    <w:rsid w:val="006243CD"/>
+    <w:pPr>
+      <w:keepNext/>
+      <w:keepLines/>
+      <w:spacing w:before="280" w:after="290" w:line="376" w:lineRule="auto"/>
+      <w:outlineLvl w:val="4"/>
+    </w:pPr>
+    <w:rPr>
+      <w:b/>
+      <w:bCs/>
+      <w:sz w:val="28"/>
+      <w:szCs w:val="28"/>
+    </w:rPr>
+  </w:style>
+  <w:style w:type="paragraph" w:styleId="6">
+    <w:name w:val="heading 6"/>
+    <w:basedOn w:val="a"/>
+    <w:next w:val="a"/>
+    <w:link w:val="6Char"/>
+    <w:uiPriority w:val="9"/>
+    <w:unhideWhenUsed/>
+    <w:qFormat/>
+    <w:rsid w:val="006243CD"/>
+    <w:pPr>
+      <w:keepNext/>
+      <w:keepLines/>
+      <w:spacing w:before="240" w:after="64" w:line="320" w:lineRule="auto"/>
+      <w:outlineLvl w:val="5"/>
+    </w:pPr>
+    <w:rPr>
+      <w:rFonts w:asciiTheme="majorHAnsi" w:eastAsiaTheme="majorEastAsia" w:hAnsiTheme="majorHAnsi" w:cstheme="majorBidi"/>
+      <w:b/>
+      <w:bCs/>
+      <w:sz w:val="24"/>
+      <w:szCs w:val="24"/>
+    </w:rPr>
+  </w:style>
   <w:style w:type="character" w:default="1" w:styleId="a0">
     <w:name w:val="Default Paragraph Font"/>
     <w:uiPriority w:val="1"/>
@@ -1293,6 +3422,242 @@
     <w:pPr>
       <w:ind w:firstLineChars="200" w:firstLine="420"/>
     </w:pPr>
+  </w:style>
+  <w:style w:type="table" w:styleId="a4">
+    <w:name w:val="Table Grid"/>
+    <w:basedOn w:val="a1"/>
+    <w:uiPriority w:val="39"/>
+    <w:rsid w:val="00180205"/>
+    <w:tblPr>
+      <w:tblBorders>
+        <w:top w:val="single" w:sz="4" w:space="0" w:color="auto"/>
+        <w:left w:val="single" w:sz="4" w:space="0" w:color="auto"/>
+        <w:bottom w:val="single" w:sz="4" w:space="0" w:color="auto"/>
+        <w:right w:val="single" w:sz="4" w:space="0" w:color="auto"/>
+        <w:insideH w:val="single" w:sz="4" w:space="0" w:color="auto"/>
+        <w:insideV w:val="single" w:sz="4" w:space="0" w:color="auto"/>
+      </w:tblBorders>
+    </w:tblPr>
+  </w:style>
+  <w:style w:type="table" w:styleId="4-3">
+    <w:name w:val="Grid Table 4 Accent 3"/>
+    <w:basedOn w:val="a1"/>
+    <w:uiPriority w:val="49"/>
+    <w:rsid w:val="00180205"/>
+    <w:tblPr>
+      <w:tblStyleRowBandSize w:val="1"/>
+      <w:tblStyleColBandSize w:val="1"/>
+      <w:tblBorders>
+        <w:top w:val="single" w:sz="4" w:space="0" w:color="C9C9C9" w:themeColor="accent3" w:themeTint="99"/>
+        <w:left w:val="single" w:sz="4" w:space="0" w:color="C9C9C9" w:themeColor="accent3" w:themeTint="99"/>
+        <w:bottom w:val="single" w:sz="4" w:space="0" w:color="C9C9C9" w:themeColor="accent3" w:themeTint="99"/>
+        <w:right w:val="single" w:sz="4" w:space="0" w:color="C9C9C9" w:themeColor="accent3" w:themeTint="99"/>
+        <w:insideH w:val="single" w:sz="4" w:space="0" w:color="C9C9C9" w:themeColor="accent3" w:themeTint="99"/>
+        <w:insideV w:val="single" w:sz="4" w:space="0" w:color="C9C9C9" w:themeColor="accent3" w:themeTint="99"/>
+      </w:tblBorders>
+    </w:tblPr>
+    <w:tblStylePr w:type="firstRow">
+      <w:rPr>
+        <w:b/>
+        <w:bCs/>
+        <w:color w:val="FFFFFF" w:themeColor="background1"/>
+      </w:rPr>
+      <w:tblPr/>
+      <w:tcPr>
+        <w:tcBorders>
+          <w:top w:val="single" w:sz="4" w:space="0" w:color="A5A5A5" w:themeColor="accent3"/>
+          <w:left w:val="single" w:sz="4" w:space="0" w:color="A5A5A5" w:themeColor="accent3"/>
+          <w:bottom w:val="single" w:sz="4" w:space="0" w:color="A5A5A5" w:themeColor="accent3"/>
+          <w:right w:val="single" w:sz="4" w:space="0" w:color="A5A5A5" w:themeColor="accent3"/>
+          <w:insideH w:val="nil"/>
+          <w:insideV w:val="nil"/>
+        </w:tcBorders>
+        <w:shd w:val="clear" w:color="auto" w:fill="A5A5A5" w:themeFill="accent3"/>
+      </w:tcPr>
+    </w:tblStylePr>
+    <w:tblStylePr w:type="lastRow">
+      <w:rPr>
+        <w:b/>
+        <w:bCs/>
+      </w:rPr>
+      <w:tblPr/>
+      <w:tcPr>
+        <w:tcBorders>
+          <w:top w:val="double" w:sz="4" w:space="0" w:color="A5A5A5" w:themeColor="accent3"/>
+        </w:tcBorders>
+      </w:tcPr>
+    </w:tblStylePr>
+    <w:tblStylePr w:type="firstCol">
+      <w:rPr>
+        <w:b/>
+        <w:bCs/>
+      </w:rPr>
+    </w:tblStylePr>
+    <w:tblStylePr w:type="lastCol">
+      <w:rPr>
+        <w:b/>
+        <w:bCs/>
+      </w:rPr>
+    </w:tblStylePr>
+    <w:tblStylePr w:type="band1Vert">
+      <w:tblPr/>
+      <w:tcPr>
+        <w:shd w:val="clear" w:color="auto" w:fill="EDEDED" w:themeFill="accent3" w:themeFillTint="33"/>
+      </w:tcPr>
+    </w:tblStylePr>
+    <w:tblStylePr w:type="band1Horz">
+      <w:tblPr/>
+      <w:tcPr>
+        <w:shd w:val="clear" w:color="auto" w:fill="EDEDED" w:themeFill="accent3" w:themeFillTint="33"/>
+      </w:tcPr>
+    </w:tblStylePr>
+  </w:style>
+  <w:style w:type="paragraph" w:styleId="a5">
+    <w:name w:val="header"/>
+    <w:basedOn w:val="a"/>
+    <w:link w:val="Char"/>
+    <w:uiPriority w:val="99"/>
+    <w:unhideWhenUsed/>
+    <w:rsid w:val="006243CD"/>
+    <w:pPr>
+      <w:pBdr>
+        <w:bottom w:val="single" w:sz="6" w:space="1" w:color="auto"/>
+      </w:pBdr>
+      <w:tabs>
+        <w:tab w:val="center" w:pos="4153"/>
+        <w:tab w:val="right" w:pos="8306"/>
+      </w:tabs>
+      <w:snapToGrid w:val="0"/>
+      <w:jc w:val="center"/>
+    </w:pPr>
+    <w:rPr>
+      <w:sz w:val="18"/>
+      <w:szCs w:val="18"/>
+    </w:rPr>
+  </w:style>
+  <w:style w:type="character" w:customStyle="1" w:styleId="Char">
+    <w:name w:val="页眉 Char"/>
+    <w:basedOn w:val="a0"/>
+    <w:link w:val="a5"/>
+    <w:uiPriority w:val="99"/>
+    <w:rsid w:val="006243CD"/>
+    <w:rPr>
+      <w:sz w:val="18"/>
+      <w:szCs w:val="18"/>
+    </w:rPr>
+  </w:style>
+  <w:style w:type="paragraph" w:styleId="a6">
+    <w:name w:val="footer"/>
+    <w:basedOn w:val="a"/>
+    <w:link w:val="Char0"/>
+    <w:uiPriority w:val="99"/>
+    <w:unhideWhenUsed/>
+    <w:rsid w:val="006243CD"/>
+    <w:pPr>
+      <w:tabs>
+        <w:tab w:val="center" w:pos="4153"/>
+        <w:tab w:val="right" w:pos="8306"/>
+      </w:tabs>
+      <w:snapToGrid w:val="0"/>
+      <w:jc w:val="left"/>
+    </w:pPr>
+    <w:rPr>
+      <w:sz w:val="18"/>
+      <w:szCs w:val="18"/>
+    </w:rPr>
+  </w:style>
+  <w:style w:type="character" w:customStyle="1" w:styleId="Char0">
+    <w:name w:val="页脚 Char"/>
+    <w:basedOn w:val="a0"/>
+    <w:link w:val="a6"/>
+    <w:uiPriority w:val="99"/>
+    <w:rsid w:val="006243CD"/>
+    <w:rPr>
+      <w:sz w:val="18"/>
+      <w:szCs w:val="18"/>
+    </w:rPr>
+  </w:style>
+  <w:style w:type="character" w:customStyle="1" w:styleId="2Char">
+    <w:name w:val="标题 2 Char"/>
+    <w:basedOn w:val="a0"/>
+    <w:link w:val="2"/>
+    <w:uiPriority w:val="9"/>
+    <w:rsid w:val="006243CD"/>
+    <w:rPr>
+      <w:rFonts w:asciiTheme="majorHAnsi" w:eastAsiaTheme="majorEastAsia" w:hAnsiTheme="majorHAnsi" w:cstheme="majorBidi"/>
+      <w:b/>
+      <w:bCs/>
+      <w:sz w:val="32"/>
+      <w:szCs w:val="32"/>
+    </w:rPr>
+  </w:style>
+  <w:style w:type="character" w:customStyle="1" w:styleId="3Char">
+    <w:name w:val="标题 3 Char"/>
+    <w:basedOn w:val="a0"/>
+    <w:link w:val="3"/>
+    <w:uiPriority w:val="9"/>
+    <w:rsid w:val="006243CD"/>
+    <w:rPr>
+      <w:b/>
+      <w:bCs/>
+      <w:sz w:val="32"/>
+      <w:szCs w:val="32"/>
+    </w:rPr>
+  </w:style>
+  <w:style w:type="character" w:customStyle="1" w:styleId="4Char">
+    <w:name w:val="标题 4 Char"/>
+    <w:basedOn w:val="a0"/>
+    <w:link w:val="4"/>
+    <w:uiPriority w:val="9"/>
+    <w:rsid w:val="006243CD"/>
+    <w:rPr>
+      <w:rFonts w:asciiTheme="majorHAnsi" w:eastAsiaTheme="majorEastAsia" w:hAnsiTheme="majorHAnsi" w:cstheme="majorBidi"/>
+      <w:b/>
+      <w:bCs/>
+      <w:sz w:val="28"/>
+      <w:szCs w:val="28"/>
+    </w:rPr>
+  </w:style>
+  <w:style w:type="character" w:customStyle="1" w:styleId="5Char">
+    <w:name w:val="标题 5 Char"/>
+    <w:basedOn w:val="a0"/>
+    <w:link w:val="5"/>
+    <w:uiPriority w:val="9"/>
+    <w:rsid w:val="006243CD"/>
+    <w:rPr>
+      <w:b/>
+      <w:bCs/>
+      <w:sz w:val="28"/>
+      <w:szCs w:val="28"/>
+    </w:rPr>
+  </w:style>
+  <w:style w:type="character" w:customStyle="1" w:styleId="6Char">
+    <w:name w:val="标题 6 Char"/>
+    <w:basedOn w:val="a0"/>
+    <w:link w:val="6"/>
+    <w:uiPriority w:val="9"/>
+    <w:rsid w:val="006243CD"/>
+    <w:rPr>
+      <w:rFonts w:asciiTheme="majorHAnsi" w:eastAsiaTheme="majorEastAsia" w:hAnsiTheme="majorHAnsi" w:cstheme="majorBidi"/>
+      <w:b/>
+      <w:bCs/>
+      <w:sz w:val="24"/>
+      <w:szCs w:val="24"/>
+    </w:rPr>
+  </w:style>
+  <w:style w:type="character" w:customStyle="1" w:styleId="1Char">
+    <w:name w:val="标题 1 Char"/>
+    <w:basedOn w:val="a0"/>
+    <w:link w:val="1"/>
+    <w:uiPriority w:val="9"/>
+    <w:rsid w:val="006243CD"/>
+    <w:rPr>
+      <w:b/>
+      <w:bCs/>
+      <w:kern w:val="44"/>
+      <w:sz w:val="44"/>
+      <w:szCs w:val="44"/>
+    </w:rPr>
   </w:style>
 </w:styles>
 </file>
@@ -1563,7 +3928,7 @@
 </file>
 
 <file path=customXml/itemProps1.xml><?xml version="1.0" encoding="utf-8"?>
-<ds:datastoreItem xmlns:ds="http://schemas.openxmlformats.org/officeDocument/2006/customXml" ds:itemID="{0EE0A88A-5130-4097-AADB-84BAFB2F4B44}">
+<ds:datastoreItem xmlns:ds="http://schemas.openxmlformats.org/officeDocument/2006/customXml" ds:itemID="{D98353AC-140D-41F1-A2AD-73B2C6FF35AF}">
   <ds:schemaRefs>
     <ds:schemaRef ds:uri="http://schemas.openxmlformats.org/officeDocument/2006/bibliography"/>
   </ds:schemaRefs>

</xml_diff>